<commit_message>
-Updated the PRL Guidelines
Former-commit-id: 7b5cb6224087a823126140924c0ff41a02fb5c52
</commit_message>
<xml_diff>
--- a/data/AGE-WELL PRL Guidelines.docx
+++ b/data/AGE-WELL PRL Guidelines.docx
@@ -6,14 +6,36 @@
       <w:pPr>
         <w:pStyle w:val="NoSpacing"/>
         <w:jc w:val="center"/>
+        <w:rPr>
+          <w:b/>
+          <w:sz w:val="24"/>
+          <w:szCs w:val="24"/>
+        </w:rPr>
       </w:pPr>
+      <w:bookmarkStart w:id="0" w:name="_GoBack"/>
+      <w:bookmarkEnd w:id="0"/>
       <w:r>
+        <w:rPr>
+          <w:b/>
+          <w:sz w:val="24"/>
+          <w:szCs w:val="24"/>
+        </w:rPr>
         <w:t>Product</w:t>
       </w:r>
       <w:r>
+        <w:rPr>
+          <w:b/>
+          <w:sz w:val="24"/>
+          <w:szCs w:val="24"/>
+        </w:rPr>
         <w:t xml:space="preserve"> Readiness Leve</w:t>
       </w:r>
       <w:r>
+        <w:rPr>
+          <w:b/>
+          <w:sz w:val="24"/>
+          <w:szCs w:val="24"/>
+        </w:rPr>
         <w:t xml:space="preserve">ls across Product Types </w:t>
       </w:r>
     </w:p>
@@ -25,15 +47,15 @@
     <w:tbl>
       <w:tblPr>
         <w:tblStyle w:val="TableGrid"/>
-        <w:tblW w:w="15454" w:type="dxa"/>
+        <w:tblW w:w="15453" w:type="dxa"/>
         <w:tblInd w:w="-318" w:type="dxa"/>
         <w:tblLayout w:type="fixed"/>
         <w:tblLook w:val="04A0" w:firstRow="1" w:lastRow="0" w:firstColumn="1" w:lastColumn="0" w:noHBand="0" w:noVBand="1"/>
       </w:tblPr>
       <w:tblGrid>
         <w:gridCol w:w="709"/>
-        <w:gridCol w:w="1560"/>
         <w:gridCol w:w="709"/>
+        <w:gridCol w:w="1559"/>
         <w:gridCol w:w="2126"/>
         <w:gridCol w:w="2270"/>
         <w:gridCol w:w="2126"/>
@@ -48,6 +70,29 @@
         <w:tc>
           <w:tcPr>
             <w:tcW w:w="709" w:type="dxa"/>
+          </w:tcPr>
+          <w:p>
+            <w:pPr>
+              <w:jc w:val="center"/>
+              <w:rPr>
+                <w:b/>
+                <w:sz w:val="28"/>
+                <w:szCs w:val="28"/>
+              </w:rPr>
+            </w:pPr>
+            <w:r>
+              <w:rPr>
+                <w:b/>
+                <w:sz w:val="28"/>
+                <w:szCs w:val="28"/>
+              </w:rPr>
+              <w:t>PRL</w:t>
+            </w:r>
+          </w:p>
+        </w:tc>
+        <w:tc>
+          <w:tcPr>
+            <w:tcW w:w="709" w:type="dxa"/>
             <w:vMerge w:val="restart"/>
             <w:vAlign w:val="center"/>
           </w:tcPr>
@@ -56,16 +101,13 @@
               <w:jc w:val="center"/>
             </w:pPr>
             <w:r>
-              <w:t>P</w:t>
-            </w:r>
-            <w:r>
-              <w:t>RL Scale</w:t>
-            </w:r>
-          </w:p>
-        </w:tc>
-        <w:tc>
-          <w:tcPr>
-            <w:tcW w:w="1560" w:type="dxa"/>
+              <w:t>TRL Scale</w:t>
+            </w:r>
+          </w:p>
+        </w:tc>
+        <w:tc>
+          <w:tcPr>
+            <w:tcW w:w="1559" w:type="dxa"/>
             <w:vMerge w:val="restart"/>
             <w:vAlign w:val="center"/>
           </w:tcPr>
@@ -74,63 +116,7 @@
               <w:jc w:val="center"/>
             </w:pPr>
             <w:r>
-              <w:t>P</w:t>
-            </w:r>
-            <w:r>
-              <w:t>RL Description</w:t>
-            </w:r>
-          </w:p>
-        </w:tc>
-        <w:tc>
-          <w:tcPr>
-            <w:tcW w:w="709" w:type="dxa"/>
-            <w:vMerge w:val="restart"/>
-          </w:tcPr>
-          <w:p>
-            <w:pPr>
-              <w:ind w:left="33" w:hanging="33"/>
-              <w:jc w:val="center"/>
-              <w:rPr>
-                <w:sz w:val="20"/>
-                <w:szCs w:val="20"/>
-              </w:rPr>
-            </w:pPr>
-            <w:r>
-              <w:rPr>
-                <w:sz w:val="20"/>
-                <w:szCs w:val="20"/>
-              </w:rPr>
-              <w:t>CIHR/</w:t>
-            </w:r>
-            <w:r>
-              <w:rPr>
-                <w:sz w:val="20"/>
-                <w:szCs w:val="20"/>
-              </w:rPr>
-              <w:t xml:space="preserve"> </w:t>
-            </w:r>
-            <w:proofErr w:type="spellStart"/>
-            <w:r>
-              <w:rPr>
-                <w:sz w:val="19"/>
-                <w:szCs w:val="19"/>
-              </w:rPr>
-              <w:t>eHIPP</w:t>
-            </w:r>
-            <w:proofErr w:type="spellEnd"/>
-            <w:r>
-              <w:rPr>
-                <w:sz w:val="19"/>
-                <w:szCs w:val="19"/>
-              </w:rPr>
-              <w:t xml:space="preserve"> </w:t>
-            </w:r>
-            <w:r>
-              <w:rPr>
-                <w:sz w:val="20"/>
-                <w:szCs w:val="20"/>
-              </w:rPr>
-              <w:t>Stage</w:t>
+              <w:t>TRL Description</w:t>
             </w:r>
           </w:p>
         </w:tc>
@@ -176,10 +162,10 @@
               <w:jc w:val="center"/>
             </w:pPr>
             <w:r>
-              <w:t xml:space="preserve">Policy &amp; Practice </w:t>
-            </w:r>
-            <w:r>
-              <w:t xml:space="preserve">Product </w:t>
+              <w:t>Policy</w:t>
+            </w:r>
+            <w:r>
+              <w:t xml:space="preserve"> Product </w:t>
             </w:r>
           </w:p>
         </w:tc>
@@ -191,6 +177,42 @@
         <w:tc>
           <w:tcPr>
             <w:tcW w:w="709" w:type="dxa"/>
+          </w:tcPr>
+          <w:p>
+            <w:pPr>
+              <w:jc w:val="center"/>
+            </w:pPr>
+            <w:proofErr w:type="spellStart"/>
+            <w:r>
+              <w:rPr>
+                <w:b/>
+                <w:sz w:val="19"/>
+                <w:szCs w:val="19"/>
+              </w:rPr>
+              <w:t>eHIPP</w:t>
+            </w:r>
+            <w:proofErr w:type="spellEnd"/>
+            <w:r>
+              <w:rPr>
+                <w:b/>
+                <w:sz w:val="19"/>
+                <w:szCs w:val="19"/>
+              </w:rPr>
+              <w:t xml:space="preserve"> </w:t>
+            </w:r>
+            <w:r>
+              <w:rPr>
+                <w:b/>
+                <w:sz w:val="20"/>
+                <w:szCs w:val="20"/>
+              </w:rPr>
+              <w:t>Stage</w:t>
+            </w:r>
+          </w:p>
+        </w:tc>
+        <w:tc>
+          <w:tcPr>
+            <w:tcW w:w="709" w:type="dxa"/>
             <w:vMerge/>
             <w:vAlign w:val="center"/>
           </w:tcPr>
@@ -202,20 +224,9 @@
         </w:tc>
         <w:tc>
           <w:tcPr>
-            <w:tcW w:w="1560" w:type="dxa"/>
+            <w:tcW w:w="1559" w:type="dxa"/>
             <w:vMerge/>
             <w:vAlign w:val="center"/>
-          </w:tcPr>
-          <w:p>
-            <w:pPr>
-              <w:jc w:val="center"/>
-            </w:pPr>
-          </w:p>
-        </w:tc>
-        <w:tc>
-          <w:tcPr>
-            <w:tcW w:w="709" w:type="dxa"/>
-            <w:vMerge/>
           </w:tcPr>
           <w:p>
             <w:pPr>
@@ -314,30 +325,8 @@
       <w:tr>
         <w:trPr>
           <w:cantSplit/>
-          <w:trHeight w:val="1134"/>
+          <w:trHeight w:val="1564"/>
         </w:trPr>
-        <w:tc>
-          <w:tcPr>
-            <w:tcW w:w="709" w:type="dxa"/>
-            <w:shd w:val="clear" w:color="auto" w:fill="D9D9D9" w:themeFill="background1" w:themeFillShade="D9"/>
-          </w:tcPr>
-          <w:p>
-            <w:r>
-              <w:t>TRL 1</w:t>
-            </w:r>
-          </w:p>
-        </w:tc>
-        <w:tc>
-          <w:tcPr>
-            <w:tcW w:w="1560" w:type="dxa"/>
-            <w:shd w:val="clear" w:color="auto" w:fill="D9D9D9" w:themeFill="background1" w:themeFillShade="D9"/>
-          </w:tcPr>
-          <w:p>
-            <w:r>
-              <w:t xml:space="preserve">Basic principles and research data observed and reported. </w:t>
-            </w:r>
-          </w:p>
-        </w:tc>
         <w:tc>
           <w:tcPr>
             <w:tcW w:w="709" w:type="dxa"/>
@@ -350,14 +339,16 @@
               <w:ind w:left="113" w:right="113"/>
               <w:jc w:val="center"/>
               <w:rPr>
-                <w:sz w:val="20"/>
-                <w:szCs w:val="20"/>
-              </w:rPr>
-            </w:pPr>
-            <w:r>
-              <w:rPr>
-                <w:sz w:val="20"/>
-                <w:szCs w:val="20"/>
+                <w:b/>
+                <w:sz w:val="23"/>
+                <w:szCs w:val="23"/>
+              </w:rPr>
+            </w:pPr>
+            <w:r>
+              <w:rPr>
+                <w:b/>
+                <w:sz w:val="23"/>
+                <w:szCs w:val="23"/>
               </w:rPr>
               <w:t>INNOVATION RESEARCH</w:t>
             </w:r>
@@ -365,6 +356,28 @@
         </w:tc>
         <w:tc>
           <w:tcPr>
+            <w:tcW w:w="709" w:type="dxa"/>
+            <w:shd w:val="clear" w:color="auto" w:fill="D9D9D9" w:themeFill="background1" w:themeFillShade="D9"/>
+          </w:tcPr>
+          <w:p>
+            <w:r>
+              <w:t>TRL 1</w:t>
+            </w:r>
+          </w:p>
+        </w:tc>
+        <w:tc>
+          <w:tcPr>
+            <w:tcW w:w="1559" w:type="dxa"/>
+            <w:shd w:val="clear" w:color="auto" w:fill="D9D9D9" w:themeFill="background1" w:themeFillShade="D9"/>
+          </w:tcPr>
+          <w:p>
+            <w:r>
+              <w:t xml:space="preserve">Basic principles and research data observed and reported. </w:t>
+            </w:r>
+          </w:p>
+        </w:tc>
+        <w:tc>
+          <w:tcPr>
             <w:tcW w:w="2126" w:type="dxa"/>
             <w:shd w:val="clear" w:color="auto" w:fill="D9D9D9" w:themeFill="background1" w:themeFillShade="D9"/>
           </w:tcPr>
@@ -380,7 +393,29 @@
                 <w:sz w:val="20"/>
                 <w:szCs w:val="20"/>
               </w:rPr>
-              <w:t>Product concepts developed</w:t>
+              <w:t xml:space="preserve">Product concept </w:t>
+            </w:r>
+            <w:r>
+              <w:rPr>
+                <w:sz w:val="20"/>
+                <w:szCs w:val="20"/>
+              </w:rPr>
+              <w:t>developed</w:t>
+            </w:r>
+          </w:p>
+          <w:p>
+            <w:pPr>
+              <w:rPr>
+                <w:sz w:val="20"/>
+                <w:szCs w:val="20"/>
+              </w:rPr>
+            </w:pPr>
+            <w:r>
+              <w:rPr>
+                <w:sz w:val="20"/>
+                <w:szCs w:val="20"/>
+              </w:rPr>
+              <w:t>Preliminary market analysis</w:t>
             </w:r>
           </w:p>
         </w:tc>
@@ -402,9 +437,41 @@
                 <w:sz w:val="20"/>
                 <w:szCs w:val="20"/>
               </w:rPr>
+              <w:t>Needs analysis and definition; user-focused research- interviews/focus groups/ workshops; literature work etc.</w:t>
+            </w:r>
+          </w:p>
+          <w:p>
+            <w:pPr>
+              <w:ind w:left="33" w:hanging="33"/>
+              <w:rPr>
+                <w:sz w:val="20"/>
+                <w:szCs w:val="20"/>
+              </w:rPr>
+            </w:pPr>
+            <w:r>
+              <w:rPr>
+                <w:sz w:val="20"/>
+                <w:szCs w:val="20"/>
+              </w:rPr>
               <w:t>Presentations, posters, articles; Engagement with industry or community partners</w:t>
             </w:r>
           </w:p>
+          <w:p>
+            <w:pPr>
+              <w:ind w:left="33" w:hanging="33"/>
+              <w:rPr>
+                <w:sz w:val="20"/>
+                <w:szCs w:val="20"/>
+              </w:rPr>
+            </w:pPr>
+            <w:r>
+              <w:rPr>
+                <w:sz w:val="20"/>
+                <w:szCs w:val="20"/>
+              </w:rPr>
+              <w:t>Basic market research- market size and structure</w:t>
+            </w:r>
+          </w:p>
         </w:tc>
         <w:tc>
           <w:tcPr>
@@ -413,18 +480,40 @@
           </w:tcPr>
           <w:p>
             <w:pPr>
-              <w:ind w:left="33" w:hanging="33"/>
-              <w:rPr>
-                <w:sz w:val="20"/>
-                <w:szCs w:val="20"/>
-              </w:rPr>
-            </w:pPr>
-            <w:r>
-              <w:rPr>
-                <w:sz w:val="20"/>
-                <w:szCs w:val="20"/>
-              </w:rPr>
-              <w:t xml:space="preserve">Problem identification; market analysis </w:t>
+              <w:rPr>
+                <w:sz w:val="20"/>
+                <w:szCs w:val="20"/>
+              </w:rPr>
+            </w:pPr>
+            <w:r>
+              <w:rPr>
+                <w:sz w:val="20"/>
+                <w:szCs w:val="20"/>
+              </w:rPr>
+              <w:t xml:space="preserve">Service concept </w:t>
+            </w:r>
+            <w:r>
+              <w:rPr>
+                <w:sz w:val="20"/>
+                <w:szCs w:val="20"/>
+              </w:rPr>
+              <w:t>developed</w:t>
+            </w:r>
+          </w:p>
+          <w:p>
+            <w:pPr>
+              <w:ind w:left="33" w:hanging="33"/>
+              <w:rPr>
+                <w:sz w:val="20"/>
+                <w:szCs w:val="20"/>
+              </w:rPr>
+            </w:pPr>
+            <w:r>
+              <w:rPr>
+                <w:sz w:val="20"/>
+                <w:szCs w:val="20"/>
+              </w:rPr>
+              <w:t>Preliminary market analysis</w:t>
             </w:r>
           </w:p>
         </w:tc>
@@ -446,82 +535,123 @@
                 <w:sz w:val="20"/>
                 <w:szCs w:val="20"/>
               </w:rPr>
+              <w:t xml:space="preserve">Needs analysis and </w:t>
+            </w:r>
+            <w:r>
+              <w:rPr>
+                <w:sz w:val="20"/>
+                <w:szCs w:val="20"/>
+              </w:rPr>
+              <w:t xml:space="preserve">problem </w:t>
+            </w:r>
+            <w:r>
+              <w:rPr>
+                <w:sz w:val="20"/>
+                <w:szCs w:val="20"/>
+              </w:rPr>
+              <w:t>definition; user-focused research- interviews/focus groups/ workshops; literature work etc.</w:t>
+            </w:r>
+          </w:p>
+          <w:p>
+            <w:pPr>
+              <w:ind w:left="33" w:hanging="33"/>
+              <w:rPr>
+                <w:sz w:val="20"/>
+                <w:szCs w:val="20"/>
+              </w:rPr>
+            </w:pPr>
+            <w:r>
+              <w:rPr>
+                <w:sz w:val="20"/>
+                <w:szCs w:val="20"/>
+              </w:rPr>
+              <w:t>Presentations, posters, articles; Engagement with industry or community partners</w:t>
+            </w:r>
+          </w:p>
+        </w:tc>
+        <w:tc>
+          <w:tcPr>
+            <w:tcW w:w="1984" w:type="dxa"/>
+            <w:shd w:val="clear" w:color="auto" w:fill="D9D9D9" w:themeFill="background1" w:themeFillShade="D9"/>
+          </w:tcPr>
+          <w:p>
+            <w:pPr>
+              <w:rPr>
+                <w:sz w:val="20"/>
+                <w:szCs w:val="20"/>
+              </w:rPr>
+            </w:pPr>
+            <w:r>
+              <w:rPr>
+                <w:sz w:val="20"/>
+                <w:szCs w:val="20"/>
+              </w:rPr>
+              <w:t>S</w:t>
+            </w:r>
+            <w:r>
+              <w:rPr>
+                <w:sz w:val="20"/>
+                <w:szCs w:val="20"/>
+              </w:rPr>
+              <w:t>coping Review</w:t>
+            </w:r>
+          </w:p>
+          <w:p>
+            <w:pPr>
+              <w:rPr>
+                <w:sz w:val="20"/>
+                <w:szCs w:val="20"/>
+              </w:rPr>
+            </w:pPr>
+            <w:r>
+              <w:rPr>
+                <w:sz w:val="20"/>
+                <w:szCs w:val="20"/>
+              </w:rPr>
+              <w:t>Policy concept developed</w:t>
+            </w:r>
+          </w:p>
+        </w:tc>
+        <w:tc>
+          <w:tcPr>
+            <w:tcW w:w="1985" w:type="dxa"/>
+            <w:shd w:val="clear" w:color="auto" w:fill="D9D9D9" w:themeFill="background1" w:themeFillShade="D9"/>
+          </w:tcPr>
+          <w:p>
+            <w:pPr>
+              <w:ind w:left="33" w:hanging="33"/>
+              <w:rPr>
+                <w:sz w:val="20"/>
+                <w:szCs w:val="20"/>
+              </w:rPr>
+            </w:pPr>
+            <w:r>
+              <w:rPr>
+                <w:sz w:val="20"/>
+                <w:szCs w:val="20"/>
+              </w:rPr>
               <w:t>Needs analysis and definition; user-focused research- interviews/focus groups/ workshops; literature work etc.</w:t>
             </w:r>
           </w:p>
-        </w:tc>
-        <w:tc>
-          <w:tcPr>
-            <w:tcW w:w="1984" w:type="dxa"/>
-            <w:shd w:val="clear" w:color="auto" w:fill="D9D9D9" w:themeFill="background1" w:themeFillShade="D9"/>
-          </w:tcPr>
-          <w:p>
-            <w:pPr>
-              <w:rPr>
-                <w:sz w:val="20"/>
-                <w:szCs w:val="20"/>
-              </w:rPr>
-            </w:pPr>
-            <w:r>
-              <w:rPr>
-                <w:sz w:val="20"/>
-                <w:szCs w:val="20"/>
-              </w:rPr>
-              <w:t>S</w:t>
-            </w:r>
-            <w:r>
-              <w:rPr>
-                <w:sz w:val="20"/>
-                <w:szCs w:val="20"/>
-              </w:rPr>
-              <w:t>coping Review</w:t>
-            </w:r>
-          </w:p>
-        </w:tc>
-        <w:tc>
-          <w:tcPr>
-            <w:tcW w:w="1985" w:type="dxa"/>
-            <w:shd w:val="clear" w:color="auto" w:fill="D9D9D9" w:themeFill="background1" w:themeFillShade="D9"/>
-          </w:tcPr>
-          <w:p>
-            <w:pPr>
-              <w:ind w:left="33" w:hanging="33"/>
-              <w:rPr>
-                <w:sz w:val="20"/>
-                <w:szCs w:val="20"/>
-              </w:rPr>
-            </w:pPr>
-            <w:r>
-              <w:rPr>
-                <w:sz w:val="20"/>
-                <w:szCs w:val="20"/>
-              </w:rPr>
-              <w:t>Needs analysis and definition; user-focused research- interviews/focus groups/ workshops; literature work etc.</w:t>
+          <w:p>
+            <w:pPr>
+              <w:ind w:left="33" w:hanging="33"/>
+              <w:rPr>
+                <w:sz w:val="20"/>
+                <w:szCs w:val="20"/>
+              </w:rPr>
+            </w:pPr>
+            <w:r>
+              <w:rPr>
+                <w:sz w:val="20"/>
+                <w:szCs w:val="20"/>
+              </w:rPr>
+              <w:t>Presentations, posters, articles; Engagement with industry or community partners</w:t>
             </w:r>
           </w:p>
         </w:tc>
       </w:tr>
       <w:tr>
-        <w:tc>
-          <w:tcPr>
-            <w:tcW w:w="709" w:type="dxa"/>
-          </w:tcPr>
-          <w:p>
-            <w:r>
-              <w:t>TRL 2</w:t>
-            </w:r>
-          </w:p>
-        </w:tc>
-        <w:tc>
-          <w:tcPr>
-            <w:tcW w:w="1560" w:type="dxa"/>
-          </w:tcPr>
-          <w:p>
-            <w:r>
-              <w:t xml:space="preserve">Technology concept and/or practical applications formulated. </w:t>
-            </w:r>
-          </w:p>
-        </w:tc>
         <w:tc>
           <w:tcPr>
             <w:tcW w:w="709" w:type="dxa"/>
@@ -534,14 +664,16 @@
               <w:ind w:left="113" w:right="113"/>
               <w:jc w:val="center"/>
               <w:rPr>
-                <w:sz w:val="20"/>
-                <w:szCs w:val="20"/>
-              </w:rPr>
-            </w:pPr>
-            <w:r>
-              <w:rPr>
-                <w:sz w:val="20"/>
-                <w:szCs w:val="20"/>
+                <w:b/>
+                <w:sz w:val="24"/>
+                <w:szCs w:val="24"/>
+              </w:rPr>
+            </w:pPr>
+            <w:r>
+              <w:rPr>
+                <w:b/>
+                <w:sz w:val="24"/>
+                <w:szCs w:val="24"/>
               </w:rPr>
               <w:t>INCUBATOR</w:t>
             </w:r>
@@ -549,6 +681,26 @@
         </w:tc>
         <w:tc>
           <w:tcPr>
+            <w:tcW w:w="709" w:type="dxa"/>
+          </w:tcPr>
+          <w:p>
+            <w:r>
+              <w:t>TRL 2</w:t>
+            </w:r>
+          </w:p>
+        </w:tc>
+        <w:tc>
+          <w:tcPr>
+            <w:tcW w:w="1559" w:type="dxa"/>
+          </w:tcPr>
+          <w:p>
+            <w:r>
+              <w:t xml:space="preserve">Technology concept and/or practical applications formulated. </w:t>
+            </w:r>
+          </w:p>
+        </w:tc>
+        <w:tc>
+          <w:tcPr>
             <w:tcW w:w="2126" w:type="dxa"/>
           </w:tcPr>
           <w:p>
@@ -563,7 +715,65 @@
                 <w:sz w:val="20"/>
                 <w:szCs w:val="20"/>
               </w:rPr>
-              <w:t xml:space="preserve">Initial Prototype designed, software architecture drafted &amp; budgeted; Full proposal for R&amp;D phase; preliminary business plan; </w:t>
+              <w:t>Initial Prototype</w:t>
+            </w:r>
+            <w:r>
+              <w:rPr>
+                <w:sz w:val="20"/>
+                <w:szCs w:val="20"/>
+              </w:rPr>
+              <w:t xml:space="preserve"> </w:t>
+            </w:r>
+          </w:p>
+          <w:p>
+            <w:pPr>
+              <w:rPr>
+                <w:sz w:val="20"/>
+                <w:szCs w:val="20"/>
+              </w:rPr>
+            </w:pPr>
+            <w:r>
+              <w:rPr>
+                <w:sz w:val="20"/>
+                <w:szCs w:val="20"/>
+              </w:rPr>
+              <w:t>Full proposal for R&amp;D phase</w:t>
+            </w:r>
+          </w:p>
+          <w:p>
+            <w:pPr>
+              <w:rPr>
+                <w:sz w:val="20"/>
+                <w:szCs w:val="20"/>
+              </w:rPr>
+            </w:pPr>
+            <w:r>
+              <w:rPr>
+                <w:sz w:val="20"/>
+                <w:szCs w:val="20"/>
+              </w:rPr>
+              <w:t>Initial</w:t>
+            </w:r>
+            <w:r>
+              <w:rPr>
+                <w:sz w:val="20"/>
+                <w:szCs w:val="20"/>
+              </w:rPr>
+              <w:t xml:space="preserve"> business plan</w:t>
+            </w:r>
+            <w:r>
+              <w:rPr>
+                <w:sz w:val="20"/>
+                <w:szCs w:val="20"/>
+              </w:rPr>
+              <w:t xml:space="preserve"> outlined</w:t>
+            </w:r>
+            <w:r>
+              <w:rPr>
+                <w:sz w:val="20"/>
+                <w:szCs w:val="20"/>
+              </w:rPr>
+              <w:t xml:space="preserve">; </w:t>
             </w:r>
           </w:p>
           <w:p>
@@ -599,7 +809,30 @@
                 <w:sz w:val="20"/>
                 <w:szCs w:val="20"/>
               </w:rPr>
-              <w:t>Initial Prototype designed, software architecture drafted &amp; budgeted</w:t>
+              <w:t>Initial Prototype design</w:t>
+            </w:r>
+            <w:r>
+              <w:rPr>
+                <w:sz w:val="20"/>
+                <w:szCs w:val="20"/>
+              </w:rPr>
+              <w:t>, software architecture drafted &amp; budgeted</w:t>
+            </w:r>
+          </w:p>
+          <w:p>
+            <w:pPr>
+              <w:ind w:left="33" w:hanging="33"/>
+              <w:rPr>
+                <w:sz w:val="20"/>
+                <w:szCs w:val="20"/>
+              </w:rPr>
+            </w:pPr>
+            <w:r>
+              <w:rPr>
+                <w:sz w:val="20"/>
+                <w:szCs w:val="20"/>
+              </w:rPr>
+              <w:t>Preliminary business planning</w:t>
             </w:r>
           </w:p>
         </w:tc>
@@ -620,7 +853,37 @@
                 <w:sz w:val="20"/>
                 <w:szCs w:val="20"/>
               </w:rPr>
-              <w:t xml:space="preserve">concept development; new service strategy development; Standardizations of service offering; Developing partnerships </w:t>
+              <w:t>Service concept finalization</w:t>
+            </w:r>
+            <w:r>
+              <w:rPr>
+                <w:sz w:val="20"/>
+                <w:szCs w:val="20"/>
+              </w:rPr>
+              <w:t>; Standardizations of service o</w:t>
+            </w:r>
+            <w:r>
+              <w:rPr>
+                <w:sz w:val="20"/>
+                <w:szCs w:val="20"/>
+              </w:rPr>
+              <w:t>ffering</w:t>
+            </w:r>
+          </w:p>
+          <w:p>
+            <w:pPr>
+              <w:ind w:left="33" w:hanging="33"/>
+              <w:rPr>
+                <w:sz w:val="20"/>
+                <w:szCs w:val="20"/>
+              </w:rPr>
+            </w:pPr>
+            <w:r>
+              <w:rPr>
+                <w:sz w:val="20"/>
+                <w:szCs w:val="20"/>
+              </w:rPr>
+              <w:t>MoU with partners</w:t>
             </w:r>
           </w:p>
         </w:tc>
@@ -641,7 +904,53 @@
                 <w:sz w:val="20"/>
                 <w:szCs w:val="20"/>
               </w:rPr>
-              <w:t xml:space="preserve">Engagement of end user/participant; discussions with partners </w:t>
+              <w:t>Engagement of end user/participant</w:t>
+            </w:r>
+            <w:r>
+              <w:rPr>
+                <w:sz w:val="20"/>
+                <w:szCs w:val="20"/>
+              </w:rPr>
+              <w:t>- workshops</w:t>
+            </w:r>
+          </w:p>
+          <w:p>
+            <w:pPr>
+              <w:ind w:left="33" w:hanging="33"/>
+              <w:rPr>
+                <w:sz w:val="20"/>
+                <w:szCs w:val="20"/>
+              </w:rPr>
+            </w:pPr>
+            <w:r>
+              <w:rPr>
+                <w:sz w:val="20"/>
+                <w:szCs w:val="20"/>
+              </w:rPr>
+              <w:t>D</w:t>
+            </w:r>
+            <w:r>
+              <w:rPr>
+                <w:sz w:val="20"/>
+                <w:szCs w:val="20"/>
+              </w:rPr>
+              <w:t xml:space="preserve">iscussions with partners </w:t>
+            </w:r>
+          </w:p>
+          <w:p>
+            <w:pPr>
+              <w:ind w:left="33" w:hanging="33"/>
+              <w:rPr>
+                <w:sz w:val="20"/>
+                <w:szCs w:val="20"/>
+              </w:rPr>
+            </w:pPr>
+            <w:r>
+              <w:rPr>
+                <w:sz w:val="20"/>
+                <w:szCs w:val="20"/>
+              </w:rPr>
+              <w:t>new service strategy development;</w:t>
             </w:r>
           </w:p>
         </w:tc>
@@ -661,14 +970,21 @@
                 <w:sz w:val="20"/>
                 <w:szCs w:val="20"/>
               </w:rPr>
-              <w:t>Project concept validated by stakeholders</w:t>
-            </w:r>
-            <w:r>
-              <w:rPr>
-                <w:sz w:val="20"/>
-                <w:szCs w:val="20"/>
-              </w:rPr>
-              <w:t xml:space="preserve">; </w:t>
+              <w:t>Policy</w:t>
+            </w:r>
+            <w:r>
+              <w:rPr>
+                <w:sz w:val="20"/>
+                <w:szCs w:val="20"/>
+              </w:rPr>
+              <w:t xml:space="preserve"> concept</w:t>
+            </w:r>
+            <w:r>
+              <w:rPr>
+                <w:sz w:val="20"/>
+                <w:szCs w:val="20"/>
+              </w:rPr>
+              <w:t xml:space="preserve"> defined and validated by stakeholders</w:t>
             </w:r>
           </w:p>
         </w:tc>
@@ -689,32 +1005,33 @@
                 <w:sz w:val="20"/>
                 <w:szCs w:val="20"/>
               </w:rPr>
-              <w:t>Concept development; scenarios; scoping research- current knowledge products/projects/publications; stakeholder ideas workshops, Industry and stakeholders (min 3 groups) feedback collected</w:t>
+              <w:t>Concept development-</w:t>
+            </w:r>
+            <w:r>
+              <w:rPr>
+                <w:sz w:val="20"/>
+                <w:szCs w:val="20"/>
+              </w:rPr>
+              <w:t xml:space="preserve">scenarios; scoping research- current knowledge </w:t>
+            </w:r>
+            <w:r>
+              <w:rPr>
+                <w:sz w:val="20"/>
+                <w:szCs w:val="20"/>
+              </w:rPr>
+              <w:t>best practice analysis</w:t>
+            </w:r>
+            <w:r>
+              <w:rPr>
+                <w:sz w:val="20"/>
+                <w:szCs w:val="20"/>
+              </w:rPr>
+              <w:t xml:space="preserve"> stakeholder ideas workshops, Industry and stakeholders </w:t>
             </w:r>
           </w:p>
         </w:tc>
       </w:tr>
       <w:tr>
-        <w:tc>
-          <w:tcPr>
-            <w:tcW w:w="709" w:type="dxa"/>
-          </w:tcPr>
-          <w:p>
-            <w:r>
-              <w:t>TRL 3</w:t>
-            </w:r>
-          </w:p>
-        </w:tc>
-        <w:tc>
-          <w:tcPr>
-            <w:tcW w:w="1560" w:type="dxa"/>
-          </w:tcPr>
-          <w:p>
-            <w:r>
-              <w:t xml:space="preserve">Analytical and experimental proof of concept of critical function and/or characteristics. </w:t>
-            </w:r>
-          </w:p>
-        </w:tc>
         <w:tc>
           <w:tcPr>
             <w:tcW w:w="709" w:type="dxa"/>
@@ -724,150 +1041,589 @@
           </w:tcPr>
           <w:p>
             <w:pPr>
+              <w:rPr>
+                <w:b/>
+                <w:sz w:val="24"/>
+                <w:szCs w:val="24"/>
+              </w:rPr>
+            </w:pPr>
+          </w:p>
+        </w:tc>
+        <w:tc>
+          <w:tcPr>
+            <w:tcW w:w="709" w:type="dxa"/>
+          </w:tcPr>
+          <w:p>
+            <w:r>
+              <w:t>TRL 3</w:t>
+            </w:r>
+          </w:p>
+        </w:tc>
+        <w:tc>
+          <w:tcPr>
+            <w:tcW w:w="1559" w:type="dxa"/>
+          </w:tcPr>
+          <w:p>
+            <w:r>
+              <w:t>Analytical and experimental proof of concept of critical f</w:t>
+            </w:r>
+            <w:r>
+              <w:t>unction and/or characteristics</w:t>
+            </w:r>
+          </w:p>
+        </w:tc>
+        <w:tc>
+          <w:tcPr>
+            <w:tcW w:w="2126" w:type="dxa"/>
+          </w:tcPr>
+          <w:p>
+            <w:pPr>
+              <w:rPr>
+                <w:sz w:val="20"/>
+                <w:szCs w:val="20"/>
+              </w:rPr>
+            </w:pPr>
+            <w:r>
+              <w:rPr>
+                <w:sz w:val="20"/>
+                <w:szCs w:val="20"/>
+              </w:rPr>
+              <w:t>B</w:t>
+            </w:r>
+            <w:r>
+              <w:rPr>
+                <w:sz w:val="20"/>
+                <w:szCs w:val="20"/>
+              </w:rPr>
+              <w:t>eta version/prototype created; i</w:t>
+            </w:r>
+            <w:r>
+              <w:rPr>
+                <w:sz w:val="20"/>
+                <w:szCs w:val="20"/>
+              </w:rPr>
+              <w:t>f applicable, patent should be drafted – US application Number</w:t>
+            </w:r>
+          </w:p>
+          <w:p>
+            <w:pPr>
+              <w:rPr>
+                <w:sz w:val="20"/>
+                <w:szCs w:val="20"/>
+              </w:rPr>
+            </w:pPr>
+            <w:r>
+              <w:rPr>
+                <w:sz w:val="20"/>
+                <w:szCs w:val="20"/>
+              </w:rPr>
+              <w:t>Use cases; requirements definition/ initial prototype/Mock-up.  Proof of concept report</w:t>
+            </w:r>
+          </w:p>
+        </w:tc>
+        <w:tc>
+          <w:tcPr>
+            <w:tcW w:w="2270" w:type="dxa"/>
+          </w:tcPr>
+          <w:p>
+            <w:pPr>
+              <w:ind w:left="33" w:hanging="33"/>
+              <w:rPr>
+                <w:sz w:val="20"/>
+                <w:szCs w:val="20"/>
+              </w:rPr>
+            </w:pPr>
+            <w:r>
+              <w:rPr>
+                <w:sz w:val="20"/>
+                <w:szCs w:val="20"/>
+              </w:rPr>
+              <w:t>Market analysis</w:t>
+            </w:r>
+            <w:r>
+              <w:rPr>
+                <w:sz w:val="20"/>
+                <w:szCs w:val="20"/>
+              </w:rPr>
+              <w:t>- exploring barriers to market with end-users and stakeholders. Preliminary Business Plan validated by AW commercialization team</w:t>
+            </w:r>
+          </w:p>
+          <w:p>
+            <w:pPr>
+              <w:ind w:left="33" w:hanging="33"/>
+              <w:rPr>
+                <w:sz w:val="20"/>
+                <w:szCs w:val="20"/>
+              </w:rPr>
+            </w:pPr>
+            <w:r>
+              <w:rPr>
+                <w:sz w:val="20"/>
+                <w:szCs w:val="20"/>
+              </w:rPr>
+              <w:t>Prototype development</w:t>
+            </w:r>
+          </w:p>
+          <w:p>
+            <w:pPr>
+              <w:ind w:left="33" w:hanging="33"/>
+              <w:rPr>
+                <w:sz w:val="20"/>
+                <w:szCs w:val="20"/>
+              </w:rPr>
+            </w:pPr>
+            <w:r>
+              <w:rPr>
+                <w:sz w:val="20"/>
+                <w:szCs w:val="20"/>
+              </w:rPr>
+              <w:t xml:space="preserve">Workshops and interviews with demos of initial idea paper/ storyboard/Theatre methods; Proof of concept completed with </w:t>
+            </w:r>
+            <w:r>
+              <w:rPr>
+                <w:sz w:val="20"/>
+                <w:szCs w:val="20"/>
+              </w:rPr>
+              <w:lastRenderedPageBreak/>
+              <w:t>small group of users</w:t>
+            </w:r>
+          </w:p>
+        </w:tc>
+        <w:tc>
+          <w:tcPr>
+            <w:tcW w:w="2126" w:type="dxa"/>
+          </w:tcPr>
+          <w:p>
+            <w:pPr>
+              <w:ind w:left="33" w:hanging="33"/>
+              <w:rPr>
+                <w:sz w:val="20"/>
+                <w:szCs w:val="20"/>
+              </w:rPr>
+            </w:pPr>
+            <w:r>
+              <w:rPr>
+                <w:sz w:val="20"/>
+                <w:szCs w:val="20"/>
+              </w:rPr>
+              <w:lastRenderedPageBreak/>
+              <w:t>Feasibility study</w:t>
+            </w:r>
+          </w:p>
+        </w:tc>
+        <w:tc>
+          <w:tcPr>
+            <w:tcW w:w="1985" w:type="dxa"/>
+          </w:tcPr>
+          <w:p>
+            <w:pPr>
+              <w:ind w:left="33" w:hanging="33"/>
+              <w:rPr>
+                <w:sz w:val="20"/>
+                <w:szCs w:val="20"/>
+              </w:rPr>
+            </w:pPr>
+            <w:r>
+              <w:rPr>
+                <w:sz w:val="20"/>
+                <w:szCs w:val="20"/>
+              </w:rPr>
+              <w:t>Analysis of economic, technological and operational issues</w:t>
+            </w:r>
+          </w:p>
+          <w:p>
+            <w:pPr>
+              <w:ind w:left="33" w:hanging="33"/>
+              <w:rPr>
+                <w:sz w:val="20"/>
+                <w:szCs w:val="20"/>
+              </w:rPr>
+            </w:pPr>
+            <w:r>
+              <w:rPr>
+                <w:sz w:val="20"/>
+                <w:szCs w:val="20"/>
+              </w:rPr>
+              <w:t>end user participation</w:t>
+            </w:r>
+          </w:p>
+        </w:tc>
+        <w:tc>
+          <w:tcPr>
+            <w:tcW w:w="1984" w:type="dxa"/>
+          </w:tcPr>
+          <w:p>
+            <w:pPr>
+              <w:rPr>
+                <w:sz w:val="20"/>
+                <w:szCs w:val="20"/>
+              </w:rPr>
+            </w:pPr>
+            <w:r>
+              <w:rPr>
+                <w:sz w:val="20"/>
+                <w:szCs w:val="20"/>
+              </w:rPr>
+              <w:t>Initial policy document drafted</w:t>
+            </w:r>
+          </w:p>
+        </w:tc>
+        <w:tc>
+          <w:tcPr>
+            <w:tcW w:w="1985" w:type="dxa"/>
+          </w:tcPr>
+          <w:p>
+            <w:pPr>
+              <w:ind w:left="33" w:hanging="33"/>
+              <w:rPr>
+                <w:sz w:val="20"/>
+                <w:szCs w:val="20"/>
+              </w:rPr>
+            </w:pPr>
+            <w:r>
+              <w:rPr>
+                <w:sz w:val="20"/>
+                <w:szCs w:val="20"/>
+              </w:rPr>
+              <w:t xml:space="preserve">Workshops and interviews with </w:t>
+            </w:r>
+            <w:r>
+              <w:rPr>
+                <w:sz w:val="20"/>
+                <w:szCs w:val="20"/>
+              </w:rPr>
+              <w:t>stakeholders</w:t>
+            </w:r>
+          </w:p>
+          <w:p>
+            <w:pPr>
+              <w:ind w:left="33" w:hanging="33"/>
+              <w:rPr>
+                <w:sz w:val="20"/>
+                <w:szCs w:val="20"/>
+              </w:rPr>
+            </w:pPr>
+            <w:r>
+              <w:rPr>
+                <w:sz w:val="20"/>
+                <w:szCs w:val="20"/>
+              </w:rPr>
+              <w:t xml:space="preserve">Working groups </w:t>
+            </w:r>
+          </w:p>
+          <w:p>
+            <w:pPr>
+              <w:ind w:left="33" w:hanging="33"/>
+              <w:rPr>
+                <w:sz w:val="20"/>
+                <w:szCs w:val="20"/>
+              </w:rPr>
+            </w:pPr>
+            <w:r>
+              <w:rPr>
+                <w:sz w:val="20"/>
+                <w:szCs w:val="20"/>
+              </w:rPr>
+              <w:t>Drafting of policy document</w:t>
+            </w:r>
+            <w:r>
+              <w:rPr>
+                <w:sz w:val="20"/>
+                <w:szCs w:val="20"/>
+              </w:rPr>
+              <w:t xml:space="preserve"> </w:t>
+            </w:r>
+          </w:p>
+        </w:tc>
+      </w:tr>
+      <w:tr>
+        <w:tc>
+          <w:tcPr>
+            <w:tcW w:w="709" w:type="dxa"/>
+            <w:vMerge w:val="restart"/>
+            <w:shd w:val="clear" w:color="auto" w:fill="D9D9D9" w:themeFill="background1" w:themeFillShade="D9"/>
+            <w:textDirection w:val="btLr"/>
+            <w:vAlign w:val="center"/>
+          </w:tcPr>
+          <w:p>
+            <w:pPr>
               <w:ind w:left="113" w:right="113"/>
               <w:jc w:val="center"/>
               <w:rPr>
-                <w:sz w:val="20"/>
-                <w:szCs w:val="20"/>
-              </w:rPr>
-            </w:pPr>
+                <w:b/>
+                <w:sz w:val="24"/>
+                <w:szCs w:val="24"/>
+              </w:rPr>
+            </w:pPr>
+            <w:r>
+              <w:rPr>
+                <w:b/>
+                <w:sz w:val="24"/>
+                <w:szCs w:val="24"/>
+              </w:rPr>
+              <w:lastRenderedPageBreak/>
+              <w:t>PROTOTYPE</w:t>
+            </w:r>
+          </w:p>
+        </w:tc>
+        <w:tc>
+          <w:tcPr>
+            <w:tcW w:w="709" w:type="dxa"/>
+            <w:shd w:val="clear" w:color="auto" w:fill="D9D9D9" w:themeFill="background1" w:themeFillShade="D9"/>
+          </w:tcPr>
+          <w:p>
+            <w:r>
+              <w:t>TRL 4</w:t>
+            </w:r>
+          </w:p>
+        </w:tc>
+        <w:tc>
+          <w:tcPr>
+            <w:tcW w:w="1559" w:type="dxa"/>
+            <w:shd w:val="clear" w:color="auto" w:fill="D9D9D9" w:themeFill="background1" w:themeFillShade="D9"/>
+          </w:tcPr>
+          <w:p>
+            <w:r>
+              <w:t xml:space="preserve">Validation of the technology in the laboratory. </w:t>
+            </w:r>
           </w:p>
         </w:tc>
         <w:tc>
           <w:tcPr>
             <w:tcW w:w="2126" w:type="dxa"/>
-          </w:tcPr>
-          <w:p>
-            <w:pPr>
-              <w:rPr>
-                <w:sz w:val="20"/>
-                <w:szCs w:val="20"/>
-              </w:rPr>
-            </w:pPr>
-            <w:r>
-              <w:rPr>
-                <w:sz w:val="20"/>
-                <w:szCs w:val="20"/>
-              </w:rPr>
-              <w:t>B</w:t>
-            </w:r>
-            <w:r>
-              <w:rPr>
-                <w:sz w:val="20"/>
-                <w:szCs w:val="20"/>
-              </w:rPr>
-              <w:t>eta version/prototype created; i</w:t>
-            </w:r>
-            <w:r>
-              <w:rPr>
-                <w:sz w:val="20"/>
-                <w:szCs w:val="20"/>
-              </w:rPr>
-              <w:t>f applicable, patent should be drafted – US application Number</w:t>
+            <w:shd w:val="clear" w:color="auto" w:fill="D9D9D9" w:themeFill="background1" w:themeFillShade="D9"/>
+          </w:tcPr>
+          <w:p>
+            <w:pPr>
+              <w:rPr>
+                <w:sz w:val="20"/>
+                <w:szCs w:val="20"/>
+              </w:rPr>
+            </w:pPr>
+            <w:r>
+              <w:rPr>
+                <w:sz w:val="20"/>
+                <w:szCs w:val="20"/>
+              </w:rPr>
+              <w:t>Agreement signed with partner</w:t>
+            </w:r>
+          </w:p>
+          <w:p>
+            <w:pPr>
+              <w:rPr>
+                <w:sz w:val="20"/>
+                <w:szCs w:val="20"/>
+              </w:rPr>
+            </w:pPr>
+            <w:r>
+              <w:rPr>
+                <w:sz w:val="20"/>
+                <w:szCs w:val="20"/>
+              </w:rPr>
+              <w:t>Validation report</w:t>
             </w:r>
           </w:p>
         </w:tc>
         <w:tc>
           <w:tcPr>
             <w:tcW w:w="2270" w:type="dxa"/>
-          </w:tcPr>
-          <w:p>
-            <w:pPr>
-              <w:ind w:left="33" w:hanging="33"/>
-              <w:rPr>
-                <w:sz w:val="20"/>
-                <w:szCs w:val="20"/>
-              </w:rPr>
-            </w:pPr>
-            <w:r>
-              <w:rPr>
-                <w:sz w:val="20"/>
-                <w:szCs w:val="20"/>
-              </w:rPr>
-              <w:t>Basic market research- market size and structure; exploring barriers to market with end-users and stakeholders. Preliminary Business Plan validated by AW commercialization team</w:t>
-            </w:r>
+            <w:shd w:val="clear" w:color="auto" w:fill="D9D9D9" w:themeFill="background1" w:themeFillShade="D9"/>
+          </w:tcPr>
+          <w:p>
+            <w:pPr>
+              <w:ind w:left="33" w:hanging="33"/>
+              <w:rPr>
+                <w:sz w:val="20"/>
+                <w:szCs w:val="20"/>
+              </w:rPr>
+            </w:pPr>
+            <w:r>
+              <w:rPr>
+                <w:sz w:val="20"/>
+                <w:szCs w:val="20"/>
+              </w:rPr>
+              <w:t>Prototype tested and validated at the scientific level (studies conducted).</w:t>
+            </w:r>
+          </w:p>
+          <w:p>
+            <w:pPr>
+              <w:ind w:left="33" w:hanging="33"/>
+              <w:rPr>
+                <w:sz w:val="20"/>
+                <w:szCs w:val="20"/>
+              </w:rPr>
+            </w:pPr>
+            <w:r>
+              <w:rPr>
+                <w:sz w:val="20"/>
+                <w:szCs w:val="20"/>
+              </w:rPr>
+              <w:t>Feedback on demonstration of basic prototype to end-users; lab-testing of components with end-users; Large target population (seniors) study conducted; Users feedback collected</w:t>
+            </w:r>
+          </w:p>
+          <w:p>
+            <w:pPr>
+              <w:ind w:left="33" w:hanging="33"/>
+              <w:rPr>
+                <w:sz w:val="20"/>
+                <w:szCs w:val="20"/>
+              </w:rPr>
+            </w:pPr>
           </w:p>
         </w:tc>
         <w:tc>
           <w:tcPr>
             <w:tcW w:w="2126" w:type="dxa"/>
-          </w:tcPr>
-          <w:p>
-            <w:pPr>
-              <w:ind w:left="33" w:hanging="33"/>
-              <w:rPr>
-                <w:sz w:val="20"/>
-                <w:szCs w:val="20"/>
-              </w:rPr>
-            </w:pPr>
-            <w:r>
-              <w:rPr>
-                <w:sz w:val="20"/>
-                <w:szCs w:val="20"/>
-              </w:rPr>
-              <w:t xml:space="preserve">end user participation; putting supporting facilities in place; </w:t>
-            </w:r>
+            <w:shd w:val="clear" w:color="auto" w:fill="D9D9D9" w:themeFill="background1" w:themeFillShade="D9"/>
+          </w:tcPr>
+          <w:p>
+            <w:pPr>
+              <w:ind w:left="33" w:hanging="33"/>
+              <w:rPr>
+                <w:sz w:val="20"/>
+                <w:szCs w:val="20"/>
+              </w:rPr>
+            </w:pPr>
+            <w:r>
+              <w:rPr>
+                <w:sz w:val="20"/>
+                <w:szCs w:val="20"/>
+              </w:rPr>
+              <w:t xml:space="preserve">Service blueprint </w:t>
+            </w:r>
+          </w:p>
+          <w:p>
+            <w:pPr>
+              <w:ind w:left="33" w:hanging="33"/>
+              <w:rPr>
+                <w:sz w:val="20"/>
+                <w:szCs w:val="20"/>
+              </w:rPr>
+            </w:pPr>
           </w:p>
         </w:tc>
         <w:tc>
           <w:tcPr>
             <w:tcW w:w="1985" w:type="dxa"/>
-          </w:tcPr>
-          <w:p>
-            <w:pPr>
-              <w:ind w:left="33" w:hanging="33"/>
-              <w:rPr>
-                <w:sz w:val="20"/>
-                <w:szCs w:val="20"/>
-              </w:rPr>
-            </w:pPr>
-            <w:r>
-              <w:rPr>
-                <w:sz w:val="20"/>
-                <w:szCs w:val="20"/>
-              </w:rPr>
-              <w:t>Analysis of economic, technological and operational issues</w:t>
+            <w:shd w:val="clear" w:color="auto" w:fill="D9D9D9" w:themeFill="background1" w:themeFillShade="D9"/>
+          </w:tcPr>
+          <w:p>
+            <w:pPr>
+              <w:ind w:left="33" w:hanging="33"/>
+              <w:rPr>
+                <w:sz w:val="20"/>
+                <w:szCs w:val="20"/>
+              </w:rPr>
+            </w:pPr>
+            <w:r>
+              <w:rPr>
+                <w:sz w:val="20"/>
+                <w:szCs w:val="20"/>
+              </w:rPr>
+              <w:t>I</w:t>
+            </w:r>
+            <w:r>
+              <w:rPr>
+                <w:sz w:val="20"/>
+                <w:szCs w:val="20"/>
+              </w:rPr>
+              <w:t>terative refinement</w:t>
+            </w:r>
+            <w:r>
+              <w:rPr>
+                <w:sz w:val="20"/>
+                <w:szCs w:val="20"/>
+              </w:rPr>
+              <w:t xml:space="preserve"> of service system design with stakeholders and partners</w:t>
             </w:r>
           </w:p>
         </w:tc>
         <w:tc>
           <w:tcPr>
             <w:tcW w:w="1984" w:type="dxa"/>
-          </w:tcPr>
-          <w:p>
-            <w:pPr>
-              <w:rPr>
-                <w:sz w:val="20"/>
-                <w:szCs w:val="20"/>
-              </w:rPr>
-            </w:pPr>
-            <w:r>
-              <w:rPr>
-                <w:sz w:val="20"/>
-                <w:szCs w:val="20"/>
-              </w:rPr>
-              <w:t>Use cases; requirements definition/ initial prototype/Mock-up.  Proof of concept report</w:t>
+            <w:shd w:val="clear" w:color="auto" w:fill="D9D9D9" w:themeFill="background1" w:themeFillShade="D9"/>
+          </w:tcPr>
+          <w:p>
+            <w:pPr>
+              <w:rPr>
+                <w:sz w:val="20"/>
+                <w:szCs w:val="20"/>
+              </w:rPr>
+            </w:pPr>
+            <w:r>
+              <w:rPr>
+                <w:sz w:val="20"/>
+                <w:szCs w:val="20"/>
+              </w:rPr>
+              <w:t xml:space="preserve">Policy document </w:t>
+            </w:r>
+            <w:r>
+              <w:rPr>
+                <w:sz w:val="20"/>
+                <w:szCs w:val="20"/>
+              </w:rPr>
+              <w:t xml:space="preserve">validated by </w:t>
+            </w:r>
+            <w:r>
+              <w:rPr>
+                <w:sz w:val="20"/>
+                <w:szCs w:val="20"/>
+              </w:rPr>
+              <w:t>stakeholders</w:t>
             </w:r>
           </w:p>
         </w:tc>
         <w:tc>
           <w:tcPr>
             <w:tcW w:w="1985" w:type="dxa"/>
-          </w:tcPr>
-          <w:p>
-            <w:pPr>
-              <w:ind w:left="33" w:hanging="33"/>
-              <w:rPr>
-                <w:sz w:val="20"/>
-                <w:szCs w:val="20"/>
-              </w:rPr>
-            </w:pPr>
-            <w:r>
-              <w:rPr>
-                <w:sz w:val="20"/>
-                <w:szCs w:val="20"/>
-              </w:rPr>
-              <w:t>Workshops and interviews with demos of initial idea paper/ storyboard/Theatre methods; Proof of concept completed with small group of users (min 5 users)</w:t>
+            <w:shd w:val="clear" w:color="auto" w:fill="D9D9D9" w:themeFill="background1" w:themeFillShade="D9"/>
+          </w:tcPr>
+          <w:p>
+            <w:pPr>
+              <w:ind w:left="33" w:hanging="33"/>
+              <w:rPr>
+                <w:sz w:val="20"/>
+                <w:szCs w:val="20"/>
+              </w:rPr>
+            </w:pPr>
+            <w:r>
+              <w:rPr>
+                <w:sz w:val="20"/>
+                <w:szCs w:val="20"/>
+              </w:rPr>
+              <w:t>Stakeholder workshops and interviews</w:t>
+            </w:r>
+          </w:p>
+          <w:p>
+            <w:pPr>
+              <w:ind w:left="33" w:hanging="33"/>
+              <w:rPr>
+                <w:sz w:val="20"/>
+                <w:szCs w:val="20"/>
+              </w:rPr>
+            </w:pPr>
+            <w:r>
+              <w:rPr>
+                <w:sz w:val="20"/>
+                <w:szCs w:val="20"/>
+              </w:rPr>
+              <w:t>Refinement and incorporation of feedback</w:t>
+            </w:r>
+          </w:p>
+          <w:p>
+            <w:pPr>
+              <w:ind w:left="33" w:hanging="33"/>
+              <w:rPr>
+                <w:sz w:val="20"/>
+                <w:szCs w:val="20"/>
+              </w:rPr>
+            </w:pPr>
+            <w:r>
+              <w:rPr>
+                <w:sz w:val="20"/>
+                <w:szCs w:val="20"/>
+              </w:rPr>
+              <w:t>Working groups</w:t>
             </w:r>
           </w:p>
         </w:tc>
@@ -876,48 +1632,38 @@
         <w:tc>
           <w:tcPr>
             <w:tcW w:w="709" w:type="dxa"/>
-            <w:shd w:val="clear" w:color="auto" w:fill="D9D9D9" w:themeFill="background1" w:themeFillShade="D9"/>
-          </w:tcPr>
-          <w:p>
-            <w:r>
-              <w:t>TRL 4</w:t>
-            </w:r>
-          </w:p>
-        </w:tc>
-        <w:tc>
-          <w:tcPr>
-            <w:tcW w:w="1560" w:type="dxa"/>
-            <w:shd w:val="clear" w:color="auto" w:fill="D9D9D9" w:themeFill="background1" w:themeFillShade="D9"/>
-          </w:tcPr>
-          <w:p>
-            <w:r>
-              <w:t xml:space="preserve">Validation of the technology in the laboratory. </w:t>
-            </w:r>
+            <w:vMerge/>
+            <w:shd w:val="clear" w:color="auto" w:fill="D9D9D9" w:themeFill="background1" w:themeFillShade="D9"/>
+          </w:tcPr>
+          <w:p>
+            <w:pPr>
+              <w:rPr>
+                <w:b/>
+                <w:sz w:val="24"/>
+                <w:szCs w:val="24"/>
+              </w:rPr>
+            </w:pPr>
           </w:p>
         </w:tc>
         <w:tc>
           <w:tcPr>
             <w:tcW w:w="709" w:type="dxa"/>
-            <w:vMerge w:val="restart"/>
-            <w:shd w:val="clear" w:color="auto" w:fill="D9D9D9" w:themeFill="background1" w:themeFillShade="D9"/>
-            <w:textDirection w:val="btLr"/>
-            <w:vAlign w:val="center"/>
-          </w:tcPr>
-          <w:p>
-            <w:pPr>
-              <w:ind w:left="113" w:right="113"/>
-              <w:jc w:val="center"/>
-              <w:rPr>
-                <w:sz w:val="20"/>
-                <w:szCs w:val="20"/>
-              </w:rPr>
-            </w:pPr>
-            <w:r>
-              <w:rPr>
-                <w:sz w:val="20"/>
-                <w:szCs w:val="20"/>
-              </w:rPr>
-              <w:t>PROTOTYPE</w:t>
+            <w:shd w:val="clear" w:color="auto" w:fill="D9D9D9" w:themeFill="background1" w:themeFillShade="D9"/>
+          </w:tcPr>
+          <w:p>
+            <w:r>
+              <w:t>TRL 5</w:t>
+            </w:r>
+          </w:p>
+        </w:tc>
+        <w:tc>
+          <w:tcPr>
+            <w:tcW w:w="1559" w:type="dxa"/>
+            <w:shd w:val="clear" w:color="auto" w:fill="D9D9D9" w:themeFill="background1" w:themeFillShade="D9"/>
+          </w:tcPr>
+          <w:p>
+            <w:r>
+              <w:t xml:space="preserve">Validation of technology in a relevant environment. </w:t>
             </w:r>
           </w:p>
         </w:tc>
@@ -933,12 +1679,35 @@
                 <w:szCs w:val="20"/>
               </w:rPr>
             </w:pPr>
-            <w:r>
-              <w:rPr>
-                <w:sz w:val="20"/>
-                <w:szCs w:val="20"/>
-              </w:rPr>
-              <w:t>Agreement signed with partner</w:t>
+          </w:p>
+          <w:p>
+            <w:pPr>
+              <w:rPr>
+                <w:sz w:val="20"/>
+                <w:szCs w:val="20"/>
+              </w:rPr>
+            </w:pPr>
+            <w:r>
+              <w:rPr>
+                <w:sz w:val="20"/>
+                <w:szCs w:val="20"/>
+              </w:rPr>
+              <w:t>Final lab prototype validated by end-users</w:t>
+            </w:r>
+          </w:p>
+          <w:p>
+            <w:pPr>
+              <w:rPr>
+                <w:sz w:val="20"/>
+                <w:szCs w:val="20"/>
+              </w:rPr>
+            </w:pPr>
+            <w:r>
+              <w:rPr>
+                <w:sz w:val="20"/>
+                <w:szCs w:val="20"/>
+              </w:rPr>
+              <w:t>Start-Up created or company licensing</w:t>
             </w:r>
           </w:p>
         </w:tc>
@@ -960,8 +1729,47 @@
                 <w:sz w:val="20"/>
                 <w:szCs w:val="20"/>
               </w:rPr>
-              <w:t>Prototype tested and validated at the scientific level (studies conducted).</w:t>
-            </w:r>
+              <w:t>Iterative development</w:t>
+            </w:r>
+            <w:r>
+              <w:rPr>
+                <w:sz w:val="20"/>
+                <w:szCs w:val="20"/>
+              </w:rPr>
+              <w:t xml:space="preserve"> of several prototypes;</w:t>
+            </w:r>
+          </w:p>
+          <w:p>
+            <w:pPr>
+              <w:ind w:left="33" w:hanging="33"/>
+              <w:rPr>
+                <w:sz w:val="20"/>
+                <w:szCs w:val="20"/>
+              </w:rPr>
+            </w:pPr>
+            <w:r>
+              <w:rPr>
+                <w:sz w:val="20"/>
+                <w:szCs w:val="20"/>
+              </w:rPr>
+              <w:t>On site/ real environment (e.g., company site) beta testing study</w:t>
+            </w:r>
+            <w:r>
+              <w:rPr>
+                <w:sz w:val="20"/>
+                <w:szCs w:val="20"/>
+              </w:rPr>
+              <w:t xml:space="preserve"> with users</w:t>
+            </w:r>
+          </w:p>
+          <w:p>
+            <w:pPr>
+              <w:ind w:left="33" w:hanging="33"/>
+              <w:rPr>
+                <w:sz w:val="20"/>
+                <w:szCs w:val="20"/>
+              </w:rPr>
+            </w:pPr>
           </w:p>
         </w:tc>
         <w:tc>
@@ -977,13 +1785,6 @@
                 <w:szCs w:val="20"/>
               </w:rPr>
             </w:pPr>
-            <w:r>
-              <w:rPr>
-                <w:sz w:val="20"/>
-                <w:szCs w:val="20"/>
-              </w:rPr>
-              <w:t>Service blueprint development Evaluation of developed service</w:t>
-            </w:r>
           </w:p>
         </w:tc>
         <w:tc>
@@ -993,49 +1794,6 @@
           </w:tcPr>
           <w:p>
             <w:pPr>
-              <w:rPr>
-                <w:sz w:val="20"/>
-                <w:szCs w:val="20"/>
-              </w:rPr>
-            </w:pPr>
-            <w:r>
-              <w:rPr>
-                <w:sz w:val="20"/>
-                <w:szCs w:val="20"/>
-              </w:rPr>
-              <w:t>Large target population (seniors) study conducted</w:t>
-            </w:r>
-            <w:r>
-              <w:rPr>
-                <w:sz w:val="20"/>
-                <w:szCs w:val="20"/>
-              </w:rPr>
-              <w:t>; participant</w:t>
-            </w:r>
-            <w:r>
-              <w:rPr>
-                <w:sz w:val="20"/>
-                <w:szCs w:val="20"/>
-              </w:rPr>
-              <w:t xml:space="preserve"> feedback collected</w:t>
-            </w:r>
-            <w:r>
-              <w:rPr>
-                <w:sz w:val="20"/>
-                <w:szCs w:val="20"/>
-              </w:rPr>
-              <w:t xml:space="preserve">; service </w:t>
-            </w:r>
-            <w:r>
-              <w:rPr>
-                <w:sz w:val="20"/>
-                <w:szCs w:val="20"/>
-              </w:rPr>
-              <w:t>modifications conducted</w:t>
-            </w:r>
-          </w:p>
-          <w:p>
-            <w:pPr>
               <w:ind w:left="33" w:hanging="33"/>
               <w:rPr>
                 <w:sz w:val="20"/>
@@ -1056,13 +1814,6 @@
                 <w:szCs w:val="20"/>
               </w:rPr>
             </w:pPr>
-            <w:r>
-              <w:rPr>
-                <w:sz w:val="20"/>
-                <w:szCs w:val="20"/>
-              </w:rPr>
-              <w:t>Basic system validated by end-users</w:t>
-            </w:r>
           </w:p>
         </w:tc>
         <w:tc>
@@ -1078,222 +1829,10 @@
                 <w:szCs w:val="20"/>
               </w:rPr>
             </w:pPr>
-            <w:r>
-              <w:rPr>
-                <w:sz w:val="20"/>
-                <w:szCs w:val="20"/>
-              </w:rPr>
-              <w:t xml:space="preserve">Feedback on demonstration of basic prototype to end-users; lab-testing of components with end-users; Large target population </w:t>
-            </w:r>
-            <w:r>
-              <w:rPr>
-                <w:sz w:val="20"/>
-                <w:szCs w:val="20"/>
-              </w:rPr>
-              <w:lastRenderedPageBreak/>
-              <w:t>(seniors) study conducted; Users feedback collected</w:t>
-            </w:r>
           </w:p>
         </w:tc>
       </w:tr>
       <w:tr>
-        <w:tc>
-          <w:tcPr>
-            <w:tcW w:w="709" w:type="dxa"/>
-            <w:shd w:val="clear" w:color="auto" w:fill="D9D9D9" w:themeFill="background1" w:themeFillShade="D9"/>
-          </w:tcPr>
-          <w:p>
-            <w:r>
-              <w:lastRenderedPageBreak/>
-              <w:t>TRL 5</w:t>
-            </w:r>
-          </w:p>
-        </w:tc>
-        <w:tc>
-          <w:tcPr>
-            <w:tcW w:w="1560" w:type="dxa"/>
-            <w:shd w:val="clear" w:color="auto" w:fill="D9D9D9" w:themeFill="background1" w:themeFillShade="D9"/>
-          </w:tcPr>
-          <w:p>
-            <w:r>
-              <w:t xml:space="preserve">Validation of technology in a relevant environment. </w:t>
-            </w:r>
-          </w:p>
-        </w:tc>
-        <w:tc>
-          <w:tcPr>
-            <w:tcW w:w="709" w:type="dxa"/>
-            <w:vMerge/>
-            <w:shd w:val="clear" w:color="auto" w:fill="D9D9D9" w:themeFill="background1" w:themeFillShade="D9"/>
-          </w:tcPr>
-          <w:p>
-            <w:pPr>
-              <w:rPr>
-                <w:sz w:val="20"/>
-                <w:szCs w:val="20"/>
-              </w:rPr>
-            </w:pPr>
-          </w:p>
-        </w:tc>
-        <w:tc>
-          <w:tcPr>
-            <w:tcW w:w="2126" w:type="dxa"/>
-            <w:shd w:val="clear" w:color="auto" w:fill="D9D9D9" w:themeFill="background1" w:themeFillShade="D9"/>
-          </w:tcPr>
-          <w:p>
-            <w:pPr>
-              <w:rPr>
-                <w:sz w:val="20"/>
-                <w:szCs w:val="20"/>
-              </w:rPr>
-            </w:pPr>
-            <w:r>
-              <w:rPr>
-                <w:sz w:val="20"/>
-                <w:szCs w:val="20"/>
-              </w:rPr>
-              <w:t>Production of several prototypes; Start-Up created or company licensing</w:t>
-            </w:r>
-          </w:p>
-        </w:tc>
-        <w:tc>
-          <w:tcPr>
-            <w:tcW w:w="2270" w:type="dxa"/>
-            <w:shd w:val="clear" w:color="auto" w:fill="D9D9D9" w:themeFill="background1" w:themeFillShade="D9"/>
-          </w:tcPr>
-          <w:p>
-            <w:pPr>
-              <w:ind w:left="33" w:hanging="33"/>
-              <w:rPr>
-                <w:sz w:val="20"/>
-                <w:szCs w:val="20"/>
-              </w:rPr>
-            </w:pPr>
-            <w:r>
-              <w:rPr>
-                <w:sz w:val="20"/>
-                <w:szCs w:val="20"/>
-              </w:rPr>
-              <w:t>On site/ real environment (e.g., company site) beta testing study</w:t>
-            </w:r>
-          </w:p>
-        </w:tc>
-        <w:tc>
-          <w:tcPr>
-            <w:tcW w:w="2126" w:type="dxa"/>
-            <w:shd w:val="clear" w:color="auto" w:fill="D9D9D9" w:themeFill="background1" w:themeFillShade="D9"/>
-          </w:tcPr>
-          <w:p>
-            <w:pPr>
-              <w:ind w:left="33" w:hanging="33"/>
-              <w:rPr>
-                <w:sz w:val="20"/>
-                <w:szCs w:val="20"/>
-              </w:rPr>
-            </w:pPr>
-          </w:p>
-        </w:tc>
-        <w:tc>
-          <w:tcPr>
-            <w:tcW w:w="1985" w:type="dxa"/>
-            <w:shd w:val="clear" w:color="auto" w:fill="D9D9D9" w:themeFill="background1" w:themeFillShade="D9"/>
-          </w:tcPr>
-          <w:p>
-            <w:pPr>
-              <w:ind w:left="33" w:hanging="33"/>
-              <w:rPr>
-                <w:sz w:val="20"/>
-                <w:szCs w:val="20"/>
-              </w:rPr>
-            </w:pPr>
-            <w:r>
-              <w:rPr>
-                <w:sz w:val="20"/>
-                <w:szCs w:val="20"/>
-              </w:rPr>
-              <w:t>I</w:t>
-            </w:r>
-            <w:r>
-              <w:rPr>
-                <w:sz w:val="20"/>
-                <w:szCs w:val="20"/>
-              </w:rPr>
-              <w:t>terative development and refinement</w:t>
-            </w:r>
-            <w:r>
-              <w:rPr>
-                <w:sz w:val="20"/>
-                <w:szCs w:val="20"/>
-              </w:rPr>
-              <w:t xml:space="preserve"> service system design </w:t>
-            </w:r>
-          </w:p>
-        </w:tc>
-        <w:tc>
-          <w:tcPr>
-            <w:tcW w:w="1984" w:type="dxa"/>
-            <w:shd w:val="clear" w:color="auto" w:fill="D9D9D9" w:themeFill="background1" w:themeFillShade="D9"/>
-          </w:tcPr>
-          <w:p>
-            <w:pPr>
-              <w:rPr>
-                <w:sz w:val="20"/>
-                <w:szCs w:val="20"/>
-              </w:rPr>
-            </w:pPr>
-            <w:r>
-              <w:rPr>
-                <w:sz w:val="20"/>
-                <w:szCs w:val="20"/>
-              </w:rPr>
-              <w:t>Final lab prototype validated by end-users</w:t>
-            </w:r>
-          </w:p>
-        </w:tc>
-        <w:tc>
-          <w:tcPr>
-            <w:tcW w:w="1985" w:type="dxa"/>
-            <w:shd w:val="clear" w:color="auto" w:fill="D9D9D9" w:themeFill="background1" w:themeFillShade="D9"/>
-          </w:tcPr>
-          <w:p>
-            <w:pPr>
-              <w:ind w:left="33" w:hanging="33"/>
-              <w:rPr>
-                <w:sz w:val="20"/>
-                <w:szCs w:val="20"/>
-              </w:rPr>
-            </w:pPr>
-            <w:r>
-              <w:rPr>
-                <w:sz w:val="20"/>
-                <w:szCs w:val="20"/>
-              </w:rPr>
-              <w:t>Iterative development and refinement of prototype with end-users</w:t>
-            </w:r>
-          </w:p>
-        </w:tc>
-      </w:tr>
-      <w:tr>
-        <w:tc>
-          <w:tcPr>
-            <w:tcW w:w="709" w:type="dxa"/>
-          </w:tcPr>
-          <w:p>
-            <w:r>
-              <w:t>TRL 6</w:t>
-            </w:r>
-          </w:p>
-        </w:tc>
-        <w:tc>
-          <w:tcPr>
-            <w:tcW w:w="1560" w:type="dxa"/>
-          </w:tcPr>
-          <w:p>
-            <w:r>
-              <w:t xml:space="preserve">Demonstration of technology in relevant environment. </w:t>
-            </w:r>
-          </w:p>
-        </w:tc>
         <w:tc>
           <w:tcPr>
             <w:tcW w:w="709" w:type="dxa"/>
@@ -1306,14 +1845,16 @@
               <w:ind w:left="113" w:right="113"/>
               <w:jc w:val="center"/>
               <w:rPr>
-                <w:sz w:val="20"/>
-                <w:szCs w:val="20"/>
-              </w:rPr>
-            </w:pPr>
-            <w:r>
-              <w:rPr>
-                <w:sz w:val="20"/>
-                <w:szCs w:val="20"/>
+                <w:b/>
+                <w:sz w:val="24"/>
+                <w:szCs w:val="24"/>
+              </w:rPr>
+            </w:pPr>
+            <w:r>
+              <w:rPr>
+                <w:b/>
+                <w:sz w:val="24"/>
+                <w:szCs w:val="24"/>
               </w:rPr>
               <w:t>EXPERIMENTAL IMPLEMENTATION</w:t>
             </w:r>
@@ -1321,6 +1862,26 @@
         </w:tc>
         <w:tc>
           <w:tcPr>
+            <w:tcW w:w="709" w:type="dxa"/>
+          </w:tcPr>
+          <w:p>
+            <w:r>
+              <w:t>TRL 6</w:t>
+            </w:r>
+          </w:p>
+        </w:tc>
+        <w:tc>
+          <w:tcPr>
+            <w:tcW w:w="1559" w:type="dxa"/>
+          </w:tcPr>
+          <w:p>
+            <w:r>
+              <w:t xml:space="preserve">Demonstration of technology in relevant environment. </w:t>
+            </w:r>
+          </w:p>
+        </w:tc>
+        <w:tc>
+          <w:tcPr>
             <w:tcW w:w="2126" w:type="dxa"/>
           </w:tcPr>
           <w:p>
@@ -1335,8 +1896,46 @@
                 <w:sz w:val="20"/>
                 <w:szCs w:val="20"/>
               </w:rPr>
-              <w:t>Proof-of-concept provided in controlled situation/ creation of pre-commercial prototype</w:t>
-            </w:r>
+              <w:t>Demonstration report</w:t>
+            </w:r>
+          </w:p>
+          <w:p>
+            <w:pPr>
+              <w:rPr>
+                <w:sz w:val="20"/>
+                <w:szCs w:val="20"/>
+              </w:rPr>
+            </w:pPr>
+          </w:p>
+          <w:p>
+            <w:pPr>
+              <w:rPr>
+                <w:sz w:val="20"/>
+                <w:szCs w:val="20"/>
+              </w:rPr>
+            </w:pPr>
+            <w:r>
+              <w:rPr>
+                <w:sz w:val="20"/>
+                <w:szCs w:val="20"/>
+              </w:rPr>
+              <w:t>P</w:t>
+            </w:r>
+            <w:r>
+              <w:rPr>
+                <w:sz w:val="20"/>
+                <w:szCs w:val="20"/>
+              </w:rPr>
+              <w:t>re-commercial prototype</w:t>
+            </w:r>
+          </w:p>
+          <w:p>
+            <w:pPr>
+              <w:rPr>
+                <w:sz w:val="20"/>
+                <w:szCs w:val="20"/>
+              </w:rPr>
+            </w:pPr>
           </w:p>
         </w:tc>
         <w:tc>
@@ -1351,6 +1950,96 @@
                 <w:szCs w:val="20"/>
               </w:rPr>
             </w:pPr>
+            <w:r>
+              <w:rPr>
+                <w:sz w:val="20"/>
+                <w:szCs w:val="20"/>
+              </w:rPr>
+              <w:t xml:space="preserve">Proof-of-concept </w:t>
+            </w:r>
+          </w:p>
+          <w:p>
+            <w:pPr>
+              <w:ind w:left="33" w:hanging="33"/>
+              <w:rPr>
+                <w:sz w:val="20"/>
+                <w:szCs w:val="20"/>
+              </w:rPr>
+            </w:pPr>
+            <w:r>
+              <w:rPr>
+                <w:sz w:val="20"/>
+                <w:szCs w:val="20"/>
+              </w:rPr>
+              <w:t>T</w:t>
+            </w:r>
+            <w:r>
+              <w:rPr>
+                <w:sz w:val="20"/>
+                <w:szCs w:val="20"/>
+              </w:rPr>
+              <w:t xml:space="preserve">esting of demonstrator/prototype with a end-users in </w:t>
+            </w:r>
+            <w:r>
+              <w:rPr>
+                <w:sz w:val="20"/>
+                <w:szCs w:val="20"/>
+              </w:rPr>
+              <w:t>controlled situation</w:t>
+            </w:r>
+          </w:p>
+          <w:p>
+            <w:pPr>
+              <w:rPr>
+                <w:sz w:val="20"/>
+                <w:szCs w:val="20"/>
+              </w:rPr>
+            </w:pPr>
+            <w:r>
+              <w:rPr>
+                <w:sz w:val="20"/>
+                <w:szCs w:val="20"/>
+              </w:rPr>
+              <w:t>Participant</w:t>
+            </w:r>
+            <w:r>
+              <w:rPr>
+                <w:sz w:val="20"/>
+                <w:szCs w:val="20"/>
+              </w:rPr>
+              <w:t xml:space="preserve"> feedback collected</w:t>
+            </w:r>
+          </w:p>
+          <w:p>
+            <w:pPr>
+              <w:rPr>
+                <w:sz w:val="20"/>
+                <w:szCs w:val="20"/>
+              </w:rPr>
+            </w:pPr>
+            <w:r>
+              <w:rPr>
+                <w:sz w:val="20"/>
+                <w:szCs w:val="20"/>
+              </w:rPr>
+              <w:t xml:space="preserve">Technology </w:t>
+            </w:r>
+            <w:r>
+              <w:rPr>
+                <w:sz w:val="20"/>
+                <w:szCs w:val="20"/>
+              </w:rPr>
+              <w:t>modifications conducted</w:t>
+            </w:r>
+          </w:p>
+          <w:p>
+            <w:pPr>
+              <w:ind w:left="33" w:hanging="33"/>
+              <w:rPr>
+                <w:sz w:val="20"/>
+                <w:szCs w:val="20"/>
+              </w:rPr>
+            </w:pPr>
           </w:p>
         </w:tc>
         <w:tc>
@@ -1365,6 +2054,13 @@
                 <w:szCs w:val="20"/>
               </w:rPr>
             </w:pPr>
+            <w:r>
+              <w:rPr>
+                <w:sz w:val="20"/>
+                <w:szCs w:val="20"/>
+              </w:rPr>
+              <w:t>Full service protocol and operational plan</w:t>
+            </w:r>
           </w:p>
         </w:tc>
         <w:tc>
@@ -1373,6 +2069,36 @@
           </w:tcPr>
           <w:p>
             <w:pPr>
+              <w:rPr>
+                <w:sz w:val="20"/>
+                <w:szCs w:val="20"/>
+              </w:rPr>
+            </w:pPr>
+            <w:r>
+              <w:rPr>
+                <w:sz w:val="20"/>
+                <w:szCs w:val="20"/>
+              </w:rPr>
+              <w:t>Service protocol development and operational planning with partners</w:t>
+            </w:r>
+          </w:p>
+          <w:p>
+            <w:pPr>
+              <w:rPr>
+                <w:sz w:val="20"/>
+                <w:szCs w:val="20"/>
+              </w:rPr>
+            </w:pPr>
+            <w:r>
+              <w:rPr>
+                <w:sz w:val="20"/>
+                <w:szCs w:val="20"/>
+              </w:rPr>
+              <w:t>putting supporting facilities and resources in place</w:t>
+            </w:r>
+          </w:p>
+          <w:p>
+            <w:pPr>
               <w:ind w:left="33" w:hanging="33"/>
               <w:rPr>
                 <w:sz w:val="20"/>
@@ -1392,13 +2118,6 @@
                 <w:szCs w:val="20"/>
               </w:rPr>
             </w:pPr>
-            <w:r>
-              <w:rPr>
-                <w:sz w:val="20"/>
-                <w:szCs w:val="20"/>
-              </w:rPr>
-              <w:t>Demonstration report</w:t>
-            </w:r>
           </w:p>
         </w:tc>
         <w:tc>
@@ -1413,37 +2132,10 @@
                 <w:szCs w:val="20"/>
               </w:rPr>
             </w:pPr>
-            <w:r>
-              <w:rPr>
-                <w:sz w:val="20"/>
-                <w:szCs w:val="20"/>
-              </w:rPr>
-              <w:t>Limited testing of demonstrator/prototype with a end-users in real or simulated environment</w:t>
-            </w:r>
           </w:p>
         </w:tc>
       </w:tr>
       <w:tr>
-        <w:tc>
-          <w:tcPr>
-            <w:tcW w:w="709" w:type="dxa"/>
-          </w:tcPr>
-          <w:p>
-            <w:r>
-              <w:t>TRL 7</w:t>
-            </w:r>
-          </w:p>
-        </w:tc>
-        <w:tc>
-          <w:tcPr>
-            <w:tcW w:w="1560" w:type="dxa"/>
-          </w:tcPr>
-          <w:p>
-            <w:r>
-              <w:t xml:space="preserve">Technology prototype demonstrated in an operating environment. </w:t>
-            </w:r>
-          </w:p>
-        </w:tc>
         <w:tc>
           <w:tcPr>
             <w:tcW w:w="709" w:type="dxa"/>
@@ -1453,173 +2145,445 @@
           </w:tcPr>
           <w:p>
             <w:pPr>
+              <w:rPr>
+                <w:b/>
+                <w:sz w:val="24"/>
+                <w:szCs w:val="24"/>
+              </w:rPr>
+            </w:pPr>
+          </w:p>
+        </w:tc>
+        <w:tc>
+          <w:tcPr>
+            <w:tcW w:w="709" w:type="dxa"/>
+          </w:tcPr>
+          <w:p>
+            <w:r>
+              <w:t>TRL 7</w:t>
+            </w:r>
+          </w:p>
+        </w:tc>
+        <w:tc>
+          <w:tcPr>
+            <w:tcW w:w="1559" w:type="dxa"/>
+          </w:tcPr>
+          <w:p>
+            <w:r>
+              <w:t xml:space="preserve">Technology prototype demonstrated in an operating environment. </w:t>
+            </w:r>
+          </w:p>
+        </w:tc>
+        <w:tc>
+          <w:tcPr>
+            <w:tcW w:w="2126" w:type="dxa"/>
+          </w:tcPr>
+          <w:p>
+            <w:pPr>
+              <w:rPr>
+                <w:sz w:val="20"/>
+                <w:szCs w:val="20"/>
+              </w:rPr>
+            </w:pPr>
+            <w:r>
+              <w:rPr>
+                <w:sz w:val="20"/>
+                <w:szCs w:val="20"/>
+              </w:rPr>
+              <w:t>Implementation and field trial report</w:t>
+            </w:r>
+          </w:p>
+          <w:p>
+            <w:pPr>
+              <w:rPr>
+                <w:sz w:val="20"/>
+                <w:szCs w:val="20"/>
+              </w:rPr>
+            </w:pPr>
+          </w:p>
+        </w:tc>
+        <w:tc>
+          <w:tcPr>
+            <w:tcW w:w="2270" w:type="dxa"/>
+          </w:tcPr>
+          <w:p>
+            <w:pPr>
+              <w:ind w:left="33" w:hanging="33"/>
+              <w:rPr>
+                <w:sz w:val="20"/>
+                <w:szCs w:val="20"/>
+              </w:rPr>
+            </w:pPr>
+            <w:r>
+              <w:rPr>
+                <w:sz w:val="20"/>
+                <w:szCs w:val="20"/>
+              </w:rPr>
+              <w:t>F</w:t>
+            </w:r>
+            <w:r>
+              <w:rPr>
+                <w:sz w:val="20"/>
+                <w:szCs w:val="20"/>
+              </w:rPr>
+              <w:t xml:space="preserve">ield trial of pre-commercial system/device in </w:t>
+            </w:r>
+            <w:r>
+              <w:rPr>
+                <w:sz w:val="20"/>
+                <w:szCs w:val="20"/>
+              </w:rPr>
+              <w:t xml:space="preserve">large-scale </w:t>
+            </w:r>
+            <w:r>
+              <w:rPr>
+                <w:sz w:val="20"/>
+                <w:szCs w:val="20"/>
+              </w:rPr>
+              <w:t>operational environment with end-users   Field trial of pre-commercial system/device in real</w:t>
+            </w:r>
+          </w:p>
+        </w:tc>
+        <w:tc>
+          <w:tcPr>
+            <w:tcW w:w="2126" w:type="dxa"/>
+          </w:tcPr>
+          <w:p>
+            <w:pPr>
+              <w:rPr>
+                <w:sz w:val="20"/>
+                <w:szCs w:val="20"/>
+              </w:rPr>
+            </w:pPr>
+            <w:r>
+              <w:rPr>
+                <w:sz w:val="20"/>
+                <w:szCs w:val="20"/>
+              </w:rPr>
+              <w:t>Process evaluation report</w:t>
+            </w:r>
+          </w:p>
+          <w:p>
+            <w:pPr>
+              <w:ind w:left="33" w:hanging="33"/>
+              <w:rPr>
+                <w:sz w:val="20"/>
+                <w:szCs w:val="20"/>
+              </w:rPr>
+            </w:pPr>
+          </w:p>
+        </w:tc>
+        <w:tc>
+          <w:tcPr>
+            <w:tcW w:w="1985" w:type="dxa"/>
+          </w:tcPr>
+          <w:p>
+            <w:pPr>
+              <w:rPr>
+                <w:sz w:val="20"/>
+                <w:szCs w:val="20"/>
+              </w:rPr>
+            </w:pPr>
+            <w:r>
+              <w:rPr>
+                <w:sz w:val="20"/>
+                <w:szCs w:val="20"/>
+              </w:rPr>
+              <w:t xml:space="preserve">Pilot </w:t>
+            </w:r>
+            <w:r>
+              <w:rPr>
+                <w:sz w:val="20"/>
+                <w:szCs w:val="20"/>
+              </w:rPr>
+              <w:t xml:space="preserve">trial of </w:t>
+            </w:r>
+            <w:r>
+              <w:rPr>
+                <w:sz w:val="20"/>
+                <w:szCs w:val="20"/>
+              </w:rPr>
+              <w:t xml:space="preserve">service </w:t>
+            </w:r>
+            <w:r>
+              <w:rPr>
+                <w:sz w:val="20"/>
+                <w:szCs w:val="20"/>
+              </w:rPr>
+              <w:t>in real environment without supervision</w:t>
+            </w:r>
+            <w:r>
+              <w:rPr>
+                <w:sz w:val="20"/>
+                <w:szCs w:val="20"/>
+              </w:rPr>
+              <w:t xml:space="preserve">; </w:t>
+            </w:r>
+          </w:p>
+        </w:tc>
+        <w:tc>
+          <w:tcPr>
+            <w:tcW w:w="1984" w:type="dxa"/>
+          </w:tcPr>
+          <w:p>
+            <w:pPr>
+              <w:rPr>
+                <w:sz w:val="20"/>
+                <w:szCs w:val="20"/>
+              </w:rPr>
+            </w:pPr>
+          </w:p>
+        </w:tc>
+        <w:tc>
+          <w:tcPr>
+            <w:tcW w:w="1985" w:type="dxa"/>
+          </w:tcPr>
+          <w:p>
+            <w:pPr>
+              <w:ind w:left="33" w:hanging="33"/>
+              <w:rPr>
+                <w:sz w:val="20"/>
+                <w:szCs w:val="20"/>
+              </w:rPr>
+            </w:pPr>
+          </w:p>
+        </w:tc>
+      </w:tr>
+      <w:tr>
+        <w:trPr>
+          <w:trHeight w:val="1261"/>
+        </w:trPr>
+        <w:tc>
+          <w:tcPr>
+            <w:tcW w:w="709" w:type="dxa"/>
+            <w:vMerge w:val="restart"/>
+            <w:shd w:val="clear" w:color="auto" w:fill="D9D9D9" w:themeFill="background1" w:themeFillShade="D9"/>
+            <w:textDirection w:val="btLr"/>
+            <w:vAlign w:val="center"/>
+          </w:tcPr>
+          <w:p>
+            <w:pPr>
               <w:ind w:left="113" w:right="113"/>
               <w:jc w:val="center"/>
               <w:rPr>
-                <w:sz w:val="20"/>
-                <w:szCs w:val="20"/>
-              </w:rPr>
-            </w:pPr>
+                <w:b/>
+                <w:sz w:val="24"/>
+                <w:szCs w:val="24"/>
+              </w:rPr>
+            </w:pPr>
+            <w:r>
+              <w:rPr>
+                <w:b/>
+                <w:sz w:val="24"/>
+                <w:szCs w:val="24"/>
+              </w:rPr>
+              <w:lastRenderedPageBreak/>
+              <w:t>OUTCOMES</w:t>
+            </w:r>
+          </w:p>
+        </w:tc>
+        <w:tc>
+          <w:tcPr>
+            <w:tcW w:w="709" w:type="dxa"/>
+            <w:shd w:val="clear" w:color="auto" w:fill="D9D9D9" w:themeFill="background1" w:themeFillShade="D9"/>
+          </w:tcPr>
+          <w:p>
+            <w:r>
+              <w:t>TRL 8</w:t>
+            </w:r>
+          </w:p>
+        </w:tc>
+        <w:tc>
+          <w:tcPr>
+            <w:tcW w:w="1559" w:type="dxa"/>
+            <w:shd w:val="clear" w:color="auto" w:fill="D9D9D9" w:themeFill="background1" w:themeFillShade="D9"/>
+          </w:tcPr>
+          <w:p>
+            <w:r>
+              <w:t>Technology system completed and qualif</w:t>
+            </w:r>
+            <w:r>
+              <w:t>ied through test demonstration</w:t>
+            </w:r>
           </w:p>
         </w:tc>
         <w:tc>
           <w:tcPr>
             <w:tcW w:w="2126" w:type="dxa"/>
-          </w:tcPr>
-          <w:p>
-            <w:pPr>
-              <w:rPr>
-                <w:sz w:val="20"/>
-                <w:szCs w:val="20"/>
-              </w:rPr>
-            </w:pPr>
-            <w:r>
-              <w:rPr>
-                <w:sz w:val="20"/>
-                <w:szCs w:val="20"/>
-              </w:rPr>
-              <w:t>Creation of final product- Pre-commercial system/device tested and validated in large-scale real environment</w:t>
+            <w:shd w:val="clear" w:color="auto" w:fill="D9D9D9" w:themeFill="background1" w:themeFillShade="D9"/>
+          </w:tcPr>
+          <w:p>
+            <w:pPr>
+              <w:rPr>
+                <w:sz w:val="20"/>
+                <w:szCs w:val="20"/>
+              </w:rPr>
+            </w:pPr>
+            <w:r>
+              <w:rPr>
+                <w:sz w:val="20"/>
+                <w:szCs w:val="20"/>
+              </w:rPr>
+              <w:t>Evaluation report</w:t>
             </w:r>
           </w:p>
         </w:tc>
         <w:tc>
           <w:tcPr>
             <w:tcW w:w="2270" w:type="dxa"/>
-          </w:tcPr>
-          <w:p>
-            <w:pPr>
-              <w:ind w:left="33" w:hanging="33"/>
-              <w:rPr>
-                <w:sz w:val="20"/>
-                <w:szCs w:val="20"/>
-              </w:rPr>
-            </w:pPr>
+            <w:shd w:val="clear" w:color="auto" w:fill="D9D9D9" w:themeFill="background1" w:themeFillShade="D9"/>
+          </w:tcPr>
+          <w:p>
+            <w:pPr>
+              <w:ind w:left="33" w:hanging="33"/>
+              <w:rPr>
+                <w:sz w:val="20"/>
+                <w:szCs w:val="20"/>
+              </w:rPr>
+            </w:pPr>
+            <w:r>
+              <w:rPr>
+                <w:sz w:val="20"/>
+                <w:szCs w:val="20"/>
+              </w:rPr>
+              <w:t>Technology is proven to work - Actual technology completed and qualified through test and demonstration; Legal validation and process (FDA, industry standard, etc.)</w:t>
+            </w:r>
           </w:p>
         </w:tc>
         <w:tc>
           <w:tcPr>
             <w:tcW w:w="2126" w:type="dxa"/>
-          </w:tcPr>
-          <w:p>
-            <w:pPr>
-              <w:ind w:left="33" w:hanging="33"/>
-              <w:rPr>
-                <w:sz w:val="20"/>
-                <w:szCs w:val="20"/>
-              </w:rPr>
-            </w:pPr>
-            <w:r>
-              <w:rPr>
-                <w:sz w:val="20"/>
-                <w:szCs w:val="20"/>
-              </w:rPr>
-              <w:t xml:space="preserve">Market testing </w:t>
+            <w:shd w:val="clear" w:color="auto" w:fill="D9D9D9" w:themeFill="background1" w:themeFillShade="D9"/>
+          </w:tcPr>
+          <w:p>
+            <w:pPr>
+              <w:ind w:left="33" w:hanging="33"/>
+              <w:rPr>
+                <w:sz w:val="20"/>
+                <w:szCs w:val="20"/>
+              </w:rPr>
+            </w:pPr>
+            <w:r>
+              <w:rPr>
+                <w:sz w:val="20"/>
+                <w:szCs w:val="20"/>
+              </w:rPr>
+              <w:t>Evaluation report –</w:t>
+            </w:r>
+          </w:p>
+          <w:p>
+            <w:pPr>
+              <w:ind w:left="33" w:hanging="33"/>
+              <w:rPr>
+                <w:sz w:val="20"/>
+                <w:szCs w:val="20"/>
+              </w:rPr>
+            </w:pPr>
+            <w:r>
+              <w:rPr>
+                <w:sz w:val="20"/>
+                <w:szCs w:val="20"/>
+              </w:rPr>
+              <w:t>Mixed methods analysis of service impact and acceptability</w:t>
+            </w:r>
+          </w:p>
+          <w:p>
+            <w:pPr>
+              <w:ind w:left="33" w:hanging="33"/>
+              <w:rPr>
+                <w:sz w:val="20"/>
+                <w:szCs w:val="20"/>
+              </w:rPr>
+            </w:pPr>
+            <w:r>
+              <w:rPr>
+                <w:sz w:val="20"/>
+                <w:szCs w:val="20"/>
+              </w:rPr>
+              <w:t>Cost-benefit analysis</w:t>
+            </w:r>
+          </w:p>
+          <w:p>
+            <w:pPr>
+              <w:ind w:left="33" w:hanging="33"/>
+              <w:rPr>
+                <w:sz w:val="20"/>
+                <w:szCs w:val="20"/>
+              </w:rPr>
+            </w:pPr>
+            <w:r>
+              <w:rPr>
+                <w:sz w:val="20"/>
+                <w:szCs w:val="20"/>
+              </w:rPr>
+              <w:t>Implementation plan</w:t>
             </w:r>
           </w:p>
         </w:tc>
         <w:tc>
           <w:tcPr>
             <w:tcW w:w="1985" w:type="dxa"/>
-          </w:tcPr>
-          <w:p>
-            <w:pPr>
-              <w:rPr>
-                <w:sz w:val="20"/>
-                <w:szCs w:val="20"/>
-              </w:rPr>
-            </w:pPr>
-            <w:r>
-              <w:rPr>
-                <w:sz w:val="20"/>
-                <w:szCs w:val="20"/>
-              </w:rPr>
-              <w:t xml:space="preserve">Field trial of </w:t>
-            </w:r>
-            <w:r>
-              <w:rPr>
-                <w:sz w:val="20"/>
-                <w:szCs w:val="20"/>
-              </w:rPr>
-              <w:t xml:space="preserve">service </w:t>
-            </w:r>
-            <w:r>
-              <w:rPr>
-                <w:sz w:val="20"/>
-                <w:szCs w:val="20"/>
-              </w:rPr>
-              <w:t>in real environment without supervision</w:t>
-            </w:r>
-            <w:r>
-              <w:rPr>
-                <w:sz w:val="20"/>
-                <w:szCs w:val="20"/>
-              </w:rPr>
-              <w:t>; participant s</w:t>
-            </w:r>
-            <w:r>
-              <w:rPr>
-                <w:sz w:val="20"/>
-                <w:szCs w:val="20"/>
-              </w:rPr>
-              <w:t>atisfaction study conducted and report produced</w:t>
+            <w:shd w:val="clear" w:color="auto" w:fill="D9D9D9" w:themeFill="background1" w:themeFillShade="D9"/>
+          </w:tcPr>
+          <w:p>
+            <w:pPr>
+              <w:ind w:left="33" w:hanging="33"/>
+              <w:rPr>
+                <w:sz w:val="20"/>
+                <w:szCs w:val="20"/>
+              </w:rPr>
+            </w:pPr>
+            <w:r>
+              <w:rPr>
+                <w:sz w:val="20"/>
+                <w:szCs w:val="20"/>
+              </w:rPr>
+              <w:t xml:space="preserve">Implementation planning with service partners </w:t>
+            </w:r>
+          </w:p>
+          <w:p>
+            <w:pPr>
+              <w:ind w:left="33" w:hanging="33"/>
+              <w:rPr>
+                <w:sz w:val="20"/>
+                <w:szCs w:val="20"/>
+              </w:rPr>
+            </w:pPr>
+            <w:r>
+              <w:rPr>
+                <w:sz w:val="20"/>
+                <w:szCs w:val="20"/>
+              </w:rPr>
+              <w:t>Full analysis of pilot data</w:t>
             </w:r>
           </w:p>
         </w:tc>
         <w:tc>
           <w:tcPr>
             <w:tcW w:w="1984" w:type="dxa"/>
-          </w:tcPr>
-          <w:p>
-            <w:pPr>
-              <w:rPr>
-                <w:sz w:val="20"/>
-                <w:szCs w:val="20"/>
-              </w:rPr>
-            </w:pPr>
-            <w:r>
-              <w:rPr>
-                <w:sz w:val="20"/>
-                <w:szCs w:val="20"/>
-              </w:rPr>
-              <w:t>Process evaluation report; End user satisfaction study conducted and report produced</w:t>
-            </w:r>
+            <w:shd w:val="clear" w:color="auto" w:fill="D9D9D9" w:themeFill="background1" w:themeFillShade="D9"/>
+          </w:tcPr>
+          <w:p>
+            <w:pPr>
+              <w:rPr>
+                <w:sz w:val="20"/>
+                <w:szCs w:val="20"/>
+              </w:rPr>
+            </w:pPr>
           </w:p>
         </w:tc>
         <w:tc>
           <w:tcPr>
             <w:tcW w:w="1985" w:type="dxa"/>
-          </w:tcPr>
-          <w:p>
-            <w:pPr>
-              <w:ind w:left="33" w:hanging="33"/>
-              <w:rPr>
-                <w:sz w:val="20"/>
-                <w:szCs w:val="20"/>
-              </w:rPr>
-            </w:pPr>
-            <w:r>
-              <w:rPr>
-                <w:sz w:val="20"/>
-                <w:szCs w:val="20"/>
-              </w:rPr>
-              <w:t xml:space="preserve">Limited field trial of pre-commercial system/device in operational environment with end-users   Field trial of pre-commercial system/device in real environment without supervision; Modifications based on End-users satisfaction study completed (Finalizing color, appeal, </w:t>
-            </w:r>
-            <w:proofErr w:type="spellStart"/>
-            <w:r>
-              <w:rPr>
-                <w:sz w:val="20"/>
-                <w:szCs w:val="20"/>
-              </w:rPr>
-              <w:t>etc</w:t>
-            </w:r>
-            <w:proofErr w:type="spellEnd"/>
-            <w:r>
-              <w:rPr>
-                <w:sz w:val="20"/>
-                <w:szCs w:val="20"/>
-              </w:rPr>
-              <w:t>…)</w:t>
-            </w:r>
+            <w:shd w:val="clear" w:color="auto" w:fill="D9D9D9" w:themeFill="background1" w:themeFillShade="D9"/>
+          </w:tcPr>
+          <w:p>
+            <w:pPr>
+              <w:ind w:left="33" w:hanging="33"/>
+              <w:rPr>
+                <w:sz w:val="20"/>
+                <w:szCs w:val="20"/>
+              </w:rPr>
+            </w:pPr>
           </w:p>
         </w:tc>
       </w:tr>
@@ -1627,48 +2591,30 @@
         <w:tc>
           <w:tcPr>
             <w:tcW w:w="709" w:type="dxa"/>
-            <w:shd w:val="clear" w:color="auto" w:fill="D9D9D9" w:themeFill="background1" w:themeFillShade="D9"/>
-          </w:tcPr>
-          <w:p>
-            <w:r>
-              <w:t>TRL 8</w:t>
-            </w:r>
-          </w:p>
-        </w:tc>
-        <w:tc>
-          <w:tcPr>
-            <w:tcW w:w="1560" w:type="dxa"/>
-            <w:shd w:val="clear" w:color="auto" w:fill="D9D9D9" w:themeFill="background1" w:themeFillShade="D9"/>
-          </w:tcPr>
-          <w:p>
-            <w:r>
-              <w:t xml:space="preserve">Technology system completed and qualified through test demonstration. </w:t>
-            </w:r>
-          </w:p>
+            <w:vMerge/>
+            <w:shd w:val="clear" w:color="auto" w:fill="D9D9D9" w:themeFill="background1" w:themeFillShade="D9"/>
+          </w:tcPr>
+          <w:p/>
         </w:tc>
         <w:tc>
           <w:tcPr>
             <w:tcW w:w="709" w:type="dxa"/>
-            <w:vMerge w:val="restart"/>
-            <w:shd w:val="clear" w:color="auto" w:fill="D9D9D9" w:themeFill="background1" w:themeFillShade="D9"/>
-            <w:textDirection w:val="btLr"/>
-            <w:vAlign w:val="center"/>
-          </w:tcPr>
-          <w:p>
-            <w:pPr>
-              <w:ind w:left="113" w:right="113"/>
-              <w:jc w:val="center"/>
-              <w:rPr>
-                <w:sz w:val="20"/>
-                <w:szCs w:val="20"/>
-              </w:rPr>
-            </w:pPr>
-            <w:r>
-              <w:rPr>
-                <w:sz w:val="20"/>
-                <w:szCs w:val="20"/>
-              </w:rPr>
-              <w:t>OUTCOMES</w:t>
+            <w:shd w:val="clear" w:color="auto" w:fill="D9D9D9" w:themeFill="background1" w:themeFillShade="D9"/>
+          </w:tcPr>
+          <w:p>
+            <w:r>
+              <w:t xml:space="preserve">TRL9 </w:t>
+            </w:r>
+          </w:p>
+        </w:tc>
+        <w:tc>
+          <w:tcPr>
+            <w:tcW w:w="1559" w:type="dxa"/>
+            <w:shd w:val="clear" w:color="auto" w:fill="D9D9D9" w:themeFill="background1" w:themeFillShade="D9"/>
+          </w:tcPr>
+          <w:p>
+            <w:r>
+              <w:t xml:space="preserve">Technology system in its final form ready for full (commercial) deployment in relevant operating environment. </w:t>
             </w:r>
           </w:p>
         </w:tc>
@@ -1689,7 +2635,7 @@
                 <w:sz w:val="20"/>
                 <w:szCs w:val="20"/>
               </w:rPr>
-              <w:t>Technology is proven to work - Actual technology completed and qualified through test and demonstration; Legal validation and process (FDA, industry standard, etc.)</w:t>
+              <w:t>Market deployment and maturity</w:t>
             </w:r>
           </w:p>
         </w:tc>
@@ -1706,6 +2652,27 @@
                 <w:szCs w:val="20"/>
               </w:rPr>
             </w:pPr>
+            <w:r>
+              <w:rPr>
+                <w:sz w:val="20"/>
+                <w:szCs w:val="20"/>
+              </w:rPr>
+              <w:t>Full-scale production; market strategy defined, legal agreements in place with industry partners (e.g., manufacturing, etc.), and founders, solution ready to be launch</w:t>
+            </w:r>
+            <w:r>
+              <w:rPr>
+                <w:sz w:val="20"/>
+                <w:szCs w:val="20"/>
+              </w:rPr>
+              <w:t>ed</w:t>
+            </w:r>
+            <w:r>
+              <w:rPr>
+                <w:sz w:val="20"/>
+                <w:szCs w:val="20"/>
+              </w:rPr>
+              <w:t xml:space="preserve"> on the market.</w:t>
+            </w:r>
           </w:p>
         </w:tc>
         <w:tc>
@@ -1721,6 +2688,13 @@
                 <w:szCs w:val="20"/>
               </w:rPr>
             </w:pPr>
+            <w:r>
+              <w:rPr>
+                <w:sz w:val="20"/>
+                <w:szCs w:val="20"/>
+              </w:rPr>
+              <w:t xml:space="preserve">Deployment of service by partner providers </w:t>
+            </w:r>
           </w:p>
         </w:tc>
         <w:tc>
@@ -1741,10 +2715,8 @@
                 <w:sz w:val="20"/>
                 <w:szCs w:val="20"/>
               </w:rPr>
-              <w:t xml:space="preserve">Marketing; </w:t>
-            </w:r>
-            <w:bookmarkStart w:id="0" w:name="_GoBack"/>
-            <w:bookmarkEnd w:id="0"/>
+              <w:t>Integration of service into mainstream operations by partner organisation</w:t>
+            </w:r>
           </w:p>
         </w:tc>
         <w:tc>
@@ -1764,7 +2736,22 @@
                 <w:sz w:val="20"/>
                 <w:szCs w:val="20"/>
               </w:rPr>
-              <w:t>Field trial report</w:t>
+              <w:t>Adoption of policy by partner and stakeholders into operational environment</w:t>
+            </w:r>
+          </w:p>
+          <w:p>
+            <w:pPr>
+              <w:rPr>
+                <w:sz w:val="20"/>
+                <w:szCs w:val="20"/>
+              </w:rPr>
+            </w:pPr>
+            <w:r>
+              <w:rPr>
+                <w:sz w:val="20"/>
+                <w:szCs w:val="20"/>
+              </w:rPr>
+              <w:t>Economic and social impact study</w:t>
             </w:r>
           </w:p>
         </w:tc>
@@ -1786,190 +2773,21 @@
                 <w:sz w:val="20"/>
                 <w:szCs w:val="20"/>
               </w:rPr>
-              <w:t>Large-scale field trial</w:t>
-            </w:r>
-          </w:p>
-        </w:tc>
-      </w:tr>
-      <w:tr>
-        <w:tc>
-          <w:tcPr>
-            <w:tcW w:w="709" w:type="dxa"/>
-            <w:shd w:val="clear" w:color="auto" w:fill="D9D9D9" w:themeFill="background1" w:themeFillShade="D9"/>
-          </w:tcPr>
-          <w:p>
-            <w:r>
-              <w:t xml:space="preserve">TRL9 </w:t>
-            </w:r>
-          </w:p>
-        </w:tc>
-        <w:tc>
-          <w:tcPr>
-            <w:tcW w:w="1560" w:type="dxa"/>
-            <w:shd w:val="clear" w:color="auto" w:fill="D9D9D9" w:themeFill="background1" w:themeFillShade="D9"/>
-          </w:tcPr>
-          <w:p>
-            <w:r>
-              <w:t xml:space="preserve">Technology system in its final form </w:t>
-            </w:r>
-            <w:r>
-              <w:lastRenderedPageBreak/>
-              <w:t xml:space="preserve">ready for full (commercial) deployment in relevant operating environment. </w:t>
-            </w:r>
-          </w:p>
-        </w:tc>
-        <w:tc>
-          <w:tcPr>
-            <w:tcW w:w="709" w:type="dxa"/>
-            <w:vMerge/>
-            <w:shd w:val="clear" w:color="auto" w:fill="D9D9D9" w:themeFill="background1" w:themeFillShade="D9"/>
-          </w:tcPr>
-          <w:p>
-            <w:pPr>
-              <w:rPr>
-                <w:sz w:val="20"/>
-                <w:szCs w:val="20"/>
-              </w:rPr>
-            </w:pPr>
-          </w:p>
-        </w:tc>
-        <w:tc>
-          <w:tcPr>
-            <w:tcW w:w="2126" w:type="dxa"/>
-            <w:shd w:val="clear" w:color="auto" w:fill="D9D9D9" w:themeFill="background1" w:themeFillShade="D9"/>
-          </w:tcPr>
-          <w:p>
-            <w:pPr>
-              <w:rPr>
-                <w:sz w:val="20"/>
-                <w:szCs w:val="20"/>
-              </w:rPr>
-            </w:pPr>
-            <w:r>
-              <w:rPr>
-                <w:sz w:val="20"/>
-                <w:szCs w:val="20"/>
-              </w:rPr>
-              <w:t xml:space="preserve">Full-scale production; market strategy defined, legal agreements in place </w:t>
-            </w:r>
-            <w:r>
-              <w:rPr>
-                <w:sz w:val="20"/>
-                <w:szCs w:val="20"/>
-              </w:rPr>
-              <w:lastRenderedPageBreak/>
-              <w:t>with industry partners (e.g., manufacturing, etc.), and founders, solution ready to be launch on the market. Market deployment and maturity</w:t>
-            </w:r>
-          </w:p>
-        </w:tc>
-        <w:tc>
-          <w:tcPr>
-            <w:tcW w:w="2270" w:type="dxa"/>
-            <w:shd w:val="clear" w:color="auto" w:fill="D9D9D9" w:themeFill="background1" w:themeFillShade="D9"/>
-          </w:tcPr>
-          <w:p>
-            <w:pPr>
-              <w:ind w:left="33" w:hanging="33"/>
-              <w:rPr>
-                <w:sz w:val="20"/>
-                <w:szCs w:val="20"/>
-              </w:rPr>
-            </w:pPr>
-          </w:p>
-        </w:tc>
-        <w:tc>
-          <w:tcPr>
-            <w:tcW w:w="2126" w:type="dxa"/>
-            <w:shd w:val="clear" w:color="auto" w:fill="D9D9D9" w:themeFill="background1" w:themeFillShade="D9"/>
-          </w:tcPr>
-          <w:p>
-            <w:pPr>
-              <w:ind w:left="33" w:hanging="33"/>
-              <w:rPr>
-                <w:sz w:val="20"/>
-                <w:szCs w:val="20"/>
-              </w:rPr>
-            </w:pPr>
-            <w:r>
-              <w:rPr>
-                <w:sz w:val="20"/>
-                <w:szCs w:val="20"/>
-              </w:rPr>
-              <w:t xml:space="preserve">Post introduction of service evaluation </w:t>
-            </w:r>
-          </w:p>
-        </w:tc>
-        <w:tc>
-          <w:tcPr>
-            <w:tcW w:w="1985" w:type="dxa"/>
-            <w:shd w:val="clear" w:color="auto" w:fill="D9D9D9" w:themeFill="background1" w:themeFillShade="D9"/>
-          </w:tcPr>
-          <w:p>
-            <w:pPr>
-              <w:ind w:left="33" w:hanging="33"/>
-              <w:rPr>
-                <w:sz w:val="20"/>
-                <w:szCs w:val="20"/>
-              </w:rPr>
-            </w:pPr>
-            <w:r>
-              <w:rPr>
-                <w:sz w:val="20"/>
-                <w:szCs w:val="20"/>
-              </w:rPr>
-              <w:t xml:space="preserve">Service is proven to show benefits; customer satisfaction surveys  </w:t>
-            </w:r>
-            <w:r>
-              <w:rPr>
-                <w:sz w:val="20"/>
-                <w:szCs w:val="20"/>
-              </w:rPr>
-              <w:lastRenderedPageBreak/>
-              <w:t xml:space="preserve">service </w:t>
-            </w:r>
-          </w:p>
-        </w:tc>
-        <w:tc>
-          <w:tcPr>
-            <w:tcW w:w="1984" w:type="dxa"/>
-            <w:shd w:val="clear" w:color="auto" w:fill="D9D9D9" w:themeFill="background1" w:themeFillShade="D9"/>
-          </w:tcPr>
-          <w:p>
-            <w:pPr>
-              <w:rPr>
-                <w:sz w:val="20"/>
-                <w:szCs w:val="20"/>
-              </w:rPr>
-            </w:pPr>
-            <w:r>
-              <w:rPr>
-                <w:sz w:val="20"/>
-                <w:szCs w:val="20"/>
-              </w:rPr>
-              <w:lastRenderedPageBreak/>
-              <w:t>Economic and social impact study</w:t>
-            </w:r>
-          </w:p>
-        </w:tc>
-        <w:tc>
-          <w:tcPr>
-            <w:tcW w:w="1985" w:type="dxa"/>
-            <w:shd w:val="clear" w:color="auto" w:fill="D9D9D9" w:themeFill="background1" w:themeFillShade="D9"/>
-          </w:tcPr>
-          <w:p>
-            <w:pPr>
-              <w:ind w:left="33" w:hanging="33"/>
-              <w:rPr>
-                <w:sz w:val="20"/>
-                <w:szCs w:val="20"/>
-              </w:rPr>
-            </w:pPr>
-            <w:r>
-              <w:rPr>
-                <w:sz w:val="20"/>
-                <w:szCs w:val="20"/>
-              </w:rPr>
-              <w:t>Social and economic analysis of technology adoption, usage and impact</w:t>
+              <w:t>Social and</w:t>
+            </w:r>
+            <w:r>
+              <w:rPr>
+                <w:sz w:val="20"/>
+                <w:szCs w:val="20"/>
+              </w:rPr>
+              <w:t xml:space="preserve"> economic analysis of policy</w:t>
+            </w:r>
+            <w:r>
+              <w:rPr>
+                <w:sz w:val="20"/>
+                <w:szCs w:val="20"/>
+              </w:rPr>
+              <w:t xml:space="preserve"> adoption and impact</w:t>
             </w:r>
           </w:p>
         </w:tc>
@@ -1990,9 +2808,9 @@
         </w:rPr>
         <w:drawing>
           <wp:inline distT="0" distB="0" distL="0" distR="0">
-            <wp:extent cx="8074325" cy="1802921"/>
-            <wp:effectExtent l="0" t="0" r="3175" b="6985"/>
-            <wp:docPr id="1" name="Picture 1"/>
+            <wp:extent cx="9144000" cy="2110740"/>
+            <wp:effectExtent l="0" t="0" r="0" b="3810"/>
+            <wp:docPr id="2" name="Picture 2"/>
             <wp:cNvGraphicFramePr>
               <a:graphicFrameLocks xmlns:a="http://schemas.openxmlformats.org/drawingml/2006/main" noChangeAspect="1"/>
             </wp:cNvGraphicFramePr>
@@ -2000,10 +2818,10 @@
               <a:graphicData uri="http://schemas.openxmlformats.org/drawingml/2006/picture">
                 <pic:pic xmlns:pic="http://schemas.openxmlformats.org/drawingml/2006/picture">
                   <pic:nvPicPr>
-                    <pic:cNvPr id="0" name="CIHR - TRL.png"/>
+                    <pic:cNvPr id="0" name="PRL CIHR.png"/>
                     <pic:cNvPicPr/>
                   </pic:nvPicPr>
-                  <pic:blipFill rotWithShape="1">
+                  <pic:blipFill>
                     <a:blip r:embed="rId8">
                       <a:extLst>
                         <a:ext uri="{28A0092B-C50C-407E-A947-70E740481C1C}">
@@ -2011,25 +2829,18 @@
                         </a:ext>
                       </a:extLst>
                     </a:blip>
-                    <a:srcRect r="636" b="59648"/>
-                    <a:stretch/>
+                    <a:stretch>
+                      <a:fillRect/>
+                    </a:stretch>
                   </pic:blipFill>
-                  <pic:spPr bwMode="auto">
+                  <pic:spPr>
                     <a:xfrm>
                       <a:off x="0" y="0"/>
-                      <a:ext cx="8074203" cy="1802894"/>
+                      <a:ext cx="9144000" cy="2110740"/>
                     </a:xfrm>
                     <a:prstGeom prst="rect">
                       <a:avLst/>
                     </a:prstGeom>
-                    <a:ln>
-                      <a:noFill/>
-                    </a:ln>
-                    <a:extLst>
-                      <a:ext uri="{53640926-AAD7-44D8-BBD7-CCE9431645EC}">
-                        <a14:shadowObscured xmlns:a14="http://schemas.microsoft.com/office/drawing/2010/main"/>
-                      </a:ext>
-                    </a:extLst>
                   </pic:spPr>
                 </pic:pic>
               </a:graphicData>

</xml_diff>